<commit_message>
Avances: Dragones Kalig - - Hombre misteriosos Mildar Runn_Arastor
</commit_message>
<xml_diff>
--- a/History/Andres/Diario de Kalig.docx
+++ b/History/Andres/Diario de Kalig.docx
@@ -1930,8 +1930,8 @@
         </w:rPr>
         <w:t xml:space="preserve">Han llegado noticias de que al fuerte llegó un mensajero de Gala por parte del rey de Runn el cual se enteró que se construyó un fuerte en sus fronteras sin su permiso. Las palabras exactas del mensajero fueron -El rey Bronjulf de Gala exige explicaciones de porque su reino ha sufrido esta ocupación por enanos y hombres que no son del reino de Runn-. Rápidamente el líder del fuerte, de nombre </w:t>
       </w:r>
-      <w:bookmarkStart w:id="2" w:name="__DdeLink__124_1617583732"/>
-      <w:bookmarkStart w:id="3" w:name="__DdeLink__116_3920742591"/>
+      <w:bookmarkStart w:id="2" w:name="__DdeLink__116_3920742591"/>
+      <w:bookmarkStart w:id="3" w:name="__DdeLink__124_1617583732"/>
       <w:r>
         <w:rPr>
           <w:sz w:val="28"/>
@@ -3332,7 +3332,9 @@
         </w:rPr>
       </w:pPr>
       <w:r>
-        <w:rPr/>
+        <w:rPr>
+          <w:u w:val="none"/>
+        </w:rPr>
       </w:r>
     </w:p>
     <w:p>
@@ -3354,139 +3356,31 @@
           <w:u w:val="none"/>
           <w:lang w:val="es-ES" w:eastAsia="en-US" w:bidi="ar-SA"/>
         </w:rPr>
-        <w:t xml:space="preserve">Nosotros regresamos a nuestro hogar. Por mi parte esperaba con mucho interés </w:t>
-      </w:r>
-      <w:r>
-        <w:rPr>
-          <w:rFonts w:eastAsia="Calibri" w:cs="" w:cstheme="minorBidi" w:eastAsiaTheme="minorHAnsi"/>
-          <w:color w:val="auto"/>
-          <w:kern w:val="0"/>
-          <w:sz w:val="28"/>
-          <w:szCs w:val="28"/>
-          <w:u w:val="none"/>
-          <w:lang w:val="es-ES" w:eastAsia="en-US" w:bidi="ar-SA"/>
-        </w:rPr>
-        <w:t>e impaciencia</w:t>
-      </w:r>
-      <w:r>
-        <w:rPr>
-          <w:rFonts w:eastAsia="Calibri" w:cs="" w:cstheme="minorBidi" w:eastAsiaTheme="minorHAnsi"/>
-          <w:color w:val="auto"/>
-          <w:kern w:val="0"/>
-          <w:sz w:val="28"/>
-          <w:szCs w:val="28"/>
-          <w:u w:val="none"/>
-          <w:lang w:val="es-ES" w:eastAsia="en-US" w:bidi="ar-SA"/>
-        </w:rPr>
-        <w:t xml:space="preserve"> recibir noticias sobre los hallazgos que </w:t>
-      </w:r>
-      <w:r>
-        <w:rPr>
-          <w:rFonts w:eastAsia="Calibri" w:cs="" w:cstheme="minorBidi" w:eastAsiaTheme="minorHAnsi"/>
-          <w:color w:val="auto"/>
-          <w:kern w:val="0"/>
-          <w:sz w:val="28"/>
-          <w:szCs w:val="28"/>
-          <w:u w:val="none"/>
-          <w:lang w:val="es-ES" w:eastAsia="en-US" w:bidi="ar-SA"/>
-        </w:rPr>
-        <w:t>tanto</w:t>
-      </w:r>
-      <w:r>
-        <w:rPr>
-          <w:rFonts w:eastAsia="Calibri" w:cs="" w:cstheme="minorBidi" w:eastAsiaTheme="minorHAnsi"/>
-          <w:color w:val="auto"/>
-          <w:kern w:val="0"/>
-          <w:sz w:val="28"/>
-          <w:szCs w:val="28"/>
-          <w:u w:val="none"/>
-          <w:lang w:val="es-ES" w:eastAsia="en-US" w:bidi="ar-SA"/>
-        </w:rPr>
-        <w:t xml:space="preserve">  Vildgur </w:t>
-      </w:r>
-      <w:r>
-        <w:rPr>
-          <w:rFonts w:eastAsia="Calibri" w:cs="" w:cstheme="minorBidi" w:eastAsiaTheme="minorHAnsi"/>
-          <w:color w:val="auto"/>
-          <w:kern w:val="0"/>
-          <w:sz w:val="28"/>
-          <w:szCs w:val="28"/>
-          <w:u w:val="none"/>
-          <w:lang w:val="es-ES" w:eastAsia="en-US" w:bidi="ar-SA"/>
-        </w:rPr>
-        <w:t>como</w:t>
-      </w:r>
-      <w:r>
-        <w:rPr>
-          <w:rFonts w:eastAsia="Calibri" w:cs="" w:cstheme="minorBidi" w:eastAsiaTheme="minorHAnsi"/>
-          <w:color w:val="auto"/>
-          <w:kern w:val="0"/>
-          <w:sz w:val="28"/>
-          <w:szCs w:val="28"/>
-          <w:u w:val="none"/>
-          <w:lang w:val="es-ES" w:eastAsia="en-US" w:bidi="ar-SA"/>
-        </w:rPr>
-        <w:t xml:space="preserve"> Baldran </w:t>
-      </w:r>
-      <w:r>
-        <w:rPr>
-          <w:rFonts w:eastAsia="Calibri" w:cs="" w:cstheme="minorBidi" w:eastAsiaTheme="minorHAnsi"/>
-          <w:color w:val="auto"/>
-          <w:kern w:val="0"/>
-          <w:sz w:val="28"/>
-          <w:szCs w:val="28"/>
-          <w:u w:val="none"/>
-          <w:lang w:val="es-ES" w:eastAsia="en-US" w:bidi="ar-SA"/>
-        </w:rPr>
-        <w:t xml:space="preserve">puedan encontrar </w:t>
-      </w:r>
-      <w:r>
-        <w:rPr>
-          <w:rFonts w:eastAsia="Calibri" w:cs="" w:cstheme="minorBidi" w:eastAsiaTheme="minorHAnsi"/>
-          <w:color w:val="auto"/>
-          <w:kern w:val="0"/>
-          <w:sz w:val="28"/>
-          <w:szCs w:val="28"/>
-          <w:u w:val="none"/>
-          <w:lang w:val="es-ES" w:eastAsia="en-US" w:bidi="ar-SA"/>
-        </w:rPr>
-        <w:t xml:space="preserve">en su búsqueda </w:t>
-      </w:r>
-      <w:r>
-        <w:rPr>
-          <w:rFonts w:eastAsia="Calibri" w:cs="" w:cstheme="minorBidi" w:eastAsiaTheme="minorHAnsi"/>
-          <w:color w:val="auto"/>
-          <w:kern w:val="0"/>
-          <w:sz w:val="28"/>
-          <w:szCs w:val="28"/>
-          <w:u w:val="none"/>
-          <w:lang w:val="es-ES" w:eastAsia="en-US" w:bidi="ar-SA"/>
-        </w:rPr>
-        <w:t>acerca de los cuidadores</w:t>
-      </w:r>
-      <w:r>
-        <w:rPr>
-          <w:rFonts w:eastAsia="Calibri" w:cs="" w:cstheme="minorBidi" w:eastAsiaTheme="minorHAnsi"/>
-          <w:color w:val="auto"/>
-          <w:kern w:val="0"/>
-          <w:sz w:val="28"/>
-          <w:szCs w:val="28"/>
-          <w:u w:val="none"/>
-          <w:lang w:val="es-ES" w:eastAsia="en-US" w:bidi="ar-SA"/>
-        </w:rPr>
-        <w:t xml:space="preserve">. </w:t>
-      </w:r>
-      <w:r>
-        <w:rPr>
-          <w:rFonts w:eastAsia="Calibri" w:cs="" w:cstheme="minorBidi" w:eastAsiaTheme="minorHAnsi"/>
-          <w:color w:val="auto"/>
-          <w:kern w:val="0"/>
-          <w:sz w:val="28"/>
-          <w:szCs w:val="28"/>
-          <w:u w:val="none"/>
-          <w:lang w:val="es-ES" w:eastAsia="en-US" w:bidi="ar-SA"/>
-        </w:rPr>
-        <w:t>No me queda más remedio que esperar.</w:t>
+        <w:t xml:space="preserve">Nosotros regresamos a nuestro hogar. Por mi parte esperaba con mucho interés e impaciencia recibir noticias sobre los hallazgos que tanto  Vildgur como Baldran puedan encontrar en su búsqueda acerca de los cuidadores </w:t>
+      </w:r>
+      <w:r>
+        <w:rPr>
+          <w:rFonts w:eastAsia="Calibri" w:cs="" w:cstheme="minorBidi" w:eastAsiaTheme="minorHAnsi"/>
+          <w:color w:val="auto"/>
+          <w:kern w:val="0"/>
+          <w:sz w:val="28"/>
+          <w:szCs w:val="28"/>
+          <w:u w:val="none"/>
+          <w:lang w:val="es-ES" w:eastAsia="en-US" w:bidi="ar-SA"/>
+        </w:rPr>
+        <w:t>y el extraño mensaje que encontramos en el mural</w:t>
+      </w:r>
+      <w:r>
+        <w:rPr>
+          <w:rFonts w:eastAsia="Calibri" w:cs="" w:cstheme="minorBidi" w:eastAsiaTheme="minorHAnsi"/>
+          <w:color w:val="auto"/>
+          <w:kern w:val="0"/>
+          <w:sz w:val="28"/>
+          <w:szCs w:val="28"/>
+          <w:u w:val="none"/>
+          <w:lang w:val="es-ES" w:eastAsia="en-US" w:bidi="ar-SA"/>
+        </w:rPr>
+        <w:t>. No me queda más remedio que esperar.</w:t>
       </w:r>
     </w:p>
     <w:p>
@@ -3508,11 +3402,380 @@
         <w:spacing w:lineRule="auto" w:line="240" w:before="0" w:after="160"/>
         <w:jc w:val="left"/>
         <w:rPr>
-          <w:u w:val="none"/>
-        </w:rPr>
-      </w:pPr>
-      <w:r>
-        <w:rPr/>
+          <w:u w:val="single"/>
+        </w:rPr>
+      </w:pPr>
+      <w:r>
+        <w:rPr>
+          <w:rFonts w:eastAsia="Calibri" w:cs="" w:cstheme="minorBidi" w:eastAsiaTheme="minorHAnsi"/>
+          <w:color w:val="auto"/>
+          <w:kern w:val="0"/>
+          <w:sz w:val="28"/>
+          <w:szCs w:val="28"/>
+          <w:u w:val="single"/>
+          <w:lang w:val="es-ES" w:eastAsia="en-US" w:bidi="ar-SA"/>
+        </w:rPr>
+        <w:t>Dia 525 Año 823</w:t>
+      </w:r>
+    </w:p>
+    <w:p>
+      <w:pPr>
+        <w:pStyle w:val="Normal"/>
+        <w:spacing w:lineRule="auto" w:line="240" w:before="0" w:after="160"/>
+        <w:jc w:val="left"/>
+        <w:rPr>
+          <w:u w:val="none"/>
+        </w:rPr>
+      </w:pPr>
+      <w:r>
+        <w:rPr>
+          <w:rFonts w:eastAsia="Calibri" w:cs="" w:cstheme="minorBidi" w:eastAsiaTheme="minorHAnsi"/>
+          <w:color w:val="auto"/>
+          <w:kern w:val="0"/>
+          <w:sz w:val="28"/>
+          <w:szCs w:val="28"/>
+          <w:u w:val="none"/>
+          <w:lang w:val="es-ES" w:eastAsia="en-US" w:bidi="ar-SA"/>
+        </w:rPr>
+        <w:t xml:space="preserve">Finalmente Baldran dio señales de vida. Nunca pensé que tuviera que esperar tanto tiempo para recibir noticias suyas. Ni más ni menos que un año he tenido que esperar. </w:t>
+      </w:r>
+    </w:p>
+    <w:p>
+      <w:pPr>
+        <w:pStyle w:val="Normal"/>
+        <w:spacing w:lineRule="auto" w:line="240" w:before="0" w:after="160"/>
+        <w:jc w:val="left"/>
+        <w:rPr>
+          <w:rFonts w:eastAsia="Calibri" w:cs="" w:cstheme="minorBidi" w:eastAsiaTheme="minorHAnsi"/>
+          <w:color w:val="auto"/>
+          <w:kern w:val="0"/>
+          <w:sz w:val="28"/>
+          <w:szCs w:val="28"/>
+          <w:lang w:val="es-ES" w:eastAsia="en-US" w:bidi="ar-SA"/>
+        </w:rPr>
+      </w:pPr>
+      <w:r>
+        <w:rPr>
+          <w:u w:val="none"/>
+        </w:rPr>
+      </w:r>
+    </w:p>
+    <w:p>
+      <w:pPr>
+        <w:pStyle w:val="Normal"/>
+        <w:spacing w:lineRule="auto" w:line="240" w:before="0" w:after="160"/>
+        <w:jc w:val="left"/>
+        <w:rPr>
+          <w:u w:val="none"/>
+        </w:rPr>
+      </w:pPr>
+      <w:r>
+        <w:rPr>
+          <w:rFonts w:eastAsia="Calibri" w:cs="" w:cstheme="minorBidi" w:eastAsiaTheme="minorHAnsi"/>
+          <w:color w:val="auto"/>
+          <w:kern w:val="0"/>
+          <w:sz w:val="28"/>
+          <w:szCs w:val="28"/>
+          <w:u w:val="none"/>
+          <w:lang w:val="es-ES" w:eastAsia="en-US" w:bidi="ar-SA"/>
+        </w:rPr>
+        <w:t xml:space="preserve">Al parecer traía dos mensajes importantes para el rey. Uno de ellos era información acerca de los cuidadores y el otro acerca del mural que tenían en la entrada de su reino. </w:t>
+      </w:r>
+    </w:p>
+    <w:p>
+      <w:pPr>
+        <w:pStyle w:val="Normal"/>
+        <w:spacing w:lineRule="auto" w:line="240" w:before="0" w:after="160"/>
+        <w:jc w:val="left"/>
+        <w:rPr>
+          <w:rFonts w:eastAsia="Calibri" w:cs="" w:cstheme="minorBidi" w:eastAsiaTheme="minorHAnsi"/>
+          <w:color w:val="auto"/>
+          <w:kern w:val="0"/>
+          <w:sz w:val="28"/>
+          <w:szCs w:val="28"/>
+          <w:lang w:val="es-ES" w:eastAsia="en-US" w:bidi="ar-SA"/>
+        </w:rPr>
+      </w:pPr>
+      <w:r>
+        <w:rPr>
+          <w:u w:val="none"/>
+        </w:rPr>
+      </w:r>
+    </w:p>
+    <w:p>
+      <w:pPr>
+        <w:pStyle w:val="Normal"/>
+        <w:spacing w:lineRule="auto" w:line="240" w:before="0" w:after="160"/>
+        <w:jc w:val="left"/>
+        <w:rPr>
+          <w:u w:val="none"/>
+        </w:rPr>
+      </w:pPr>
+      <w:r>
+        <w:rPr>
+          <w:rFonts w:eastAsia="Calibri" w:cs="" w:cstheme="minorBidi" w:eastAsiaTheme="minorHAnsi"/>
+          <w:color w:val="auto"/>
+          <w:kern w:val="0"/>
+          <w:sz w:val="28"/>
+          <w:szCs w:val="28"/>
+          <w:u w:val="none"/>
+          <w:lang w:val="es-ES" w:eastAsia="en-US" w:bidi="ar-SA"/>
+        </w:rPr>
+        <w:t xml:space="preserve">Al parecer los cuidadores fue una de las primeras razas en pisar la tierra de Aendir, algo que yo creo que todos estábamos de acuerdo, y que eran conocedores de información privilegiada. Eran unos estrategas natos y unos eruditos en </w:t>
+      </w:r>
+      <w:r>
+        <w:rPr>
+          <w:rFonts w:eastAsia="Calibri" w:cs="" w:cstheme="minorBidi" w:eastAsiaTheme="minorHAnsi"/>
+          <w:color w:val="auto"/>
+          <w:kern w:val="0"/>
+          <w:sz w:val="28"/>
+          <w:szCs w:val="28"/>
+          <w:u w:val="none"/>
+          <w:lang w:val="es-ES" w:eastAsia="en-US" w:bidi="ar-SA"/>
+        </w:rPr>
+        <w:t>el</w:t>
+      </w:r>
+      <w:r>
+        <w:rPr>
+          <w:rFonts w:eastAsia="Calibri" w:cs="" w:cstheme="minorBidi" w:eastAsiaTheme="minorHAnsi"/>
+          <w:color w:val="auto"/>
+          <w:kern w:val="0"/>
+          <w:sz w:val="28"/>
+          <w:szCs w:val="28"/>
+          <w:u w:val="none"/>
+          <w:lang w:val="es-ES" w:eastAsia="en-US" w:bidi="ar-SA"/>
+        </w:rPr>
+        <w:t xml:space="preserve"> campo de batalla. También eran los mejores escritores que esta tierra hubiera visto jamás. Habían escritos libros desde como forjar las mejores armas hasta como aprender a cazar. Por desgracia la mayoría de libros desaparecieron con su extinción y lo poco que se ha podido recuperar o lo tiene los magos de la ciudadela o está bien guardado en Edmo. </w:t>
+      </w:r>
+      <w:r>
+        <w:rPr>
+          <w:rFonts w:eastAsia="Calibri" w:cs="" w:cstheme="minorBidi" w:eastAsiaTheme="minorHAnsi"/>
+          <w:color w:val="auto"/>
+          <w:kern w:val="0"/>
+          <w:sz w:val="28"/>
+          <w:szCs w:val="28"/>
+          <w:u w:val="none"/>
+          <w:lang w:val="es-ES" w:eastAsia="en-US" w:bidi="ar-SA"/>
+        </w:rPr>
+        <w:t xml:space="preserve">También se </w:t>
+      </w:r>
+      <w:r>
+        <w:rPr>
+          <w:rFonts w:eastAsia="Calibri" w:cs="" w:cstheme="minorBidi" w:eastAsiaTheme="minorHAnsi"/>
+          <w:color w:val="auto"/>
+          <w:kern w:val="0"/>
+          <w:sz w:val="28"/>
+          <w:szCs w:val="28"/>
+          <w:u w:val="none"/>
+          <w:lang w:val="es-ES" w:eastAsia="en-US" w:bidi="ar-SA"/>
+        </w:rPr>
+        <w:t>contaba</w:t>
+      </w:r>
+      <w:r>
+        <w:rPr>
+          <w:rFonts w:eastAsia="Calibri" w:cs="" w:cstheme="minorBidi" w:eastAsiaTheme="minorHAnsi"/>
+          <w:color w:val="auto"/>
+          <w:kern w:val="0"/>
+          <w:sz w:val="28"/>
+          <w:szCs w:val="28"/>
+          <w:u w:val="none"/>
+          <w:lang w:val="es-ES" w:eastAsia="en-US" w:bidi="ar-SA"/>
+        </w:rPr>
+        <w:t xml:space="preserve"> que los cuidadores fueron unos expertos y lograron aprender todas las lenguas conocidas durante su época incluso aprendieron la lengua de los dragones.</w:t>
+      </w:r>
+    </w:p>
+    <w:p>
+      <w:pPr>
+        <w:pStyle w:val="Normal"/>
+        <w:spacing w:lineRule="auto" w:line="240" w:before="0" w:after="160"/>
+        <w:jc w:val="left"/>
+        <w:rPr>
+          <w:rFonts w:eastAsia="Calibri" w:cs="" w:cstheme="minorBidi" w:eastAsiaTheme="minorHAnsi"/>
+          <w:color w:val="auto"/>
+          <w:kern w:val="0"/>
+          <w:sz w:val="28"/>
+          <w:szCs w:val="28"/>
+          <w:lang w:val="es-ES" w:eastAsia="en-US" w:bidi="ar-SA"/>
+        </w:rPr>
+      </w:pPr>
+      <w:r>
+        <w:rPr>
+          <w:u w:val="none"/>
+        </w:rPr>
+      </w:r>
+    </w:p>
+    <w:p>
+      <w:pPr>
+        <w:pStyle w:val="Normal"/>
+        <w:spacing w:lineRule="auto" w:line="240" w:before="0" w:after="160"/>
+        <w:jc w:val="left"/>
+        <w:rPr>
+          <w:u w:val="none"/>
+        </w:rPr>
+      </w:pPr>
+      <w:r>
+        <w:rPr>
+          <w:rFonts w:eastAsia="Calibri" w:cs="" w:cstheme="minorBidi" w:eastAsiaTheme="minorHAnsi"/>
+          <w:color w:val="auto"/>
+          <w:kern w:val="0"/>
+          <w:sz w:val="28"/>
+          <w:szCs w:val="28"/>
+          <w:u w:val="none"/>
+          <w:lang w:val="es-ES" w:eastAsia="en-US" w:bidi="ar-SA"/>
+        </w:rPr>
+        <w:t xml:space="preserve">También explicó que </w:t>
+      </w:r>
+      <w:r>
+        <w:rPr>
+          <w:rFonts w:eastAsia="Calibri" w:cs="" w:cstheme="minorBidi" w:eastAsiaTheme="minorHAnsi"/>
+          <w:color w:val="auto"/>
+          <w:kern w:val="0"/>
+          <w:sz w:val="28"/>
+          <w:szCs w:val="28"/>
+          <w:u w:val="none"/>
+          <w:lang w:val="es-ES" w:eastAsia="en-US" w:bidi="ar-SA"/>
+        </w:rPr>
+        <w:t xml:space="preserve">su extinción total no fue por el Cólea pero que fue una época en la que murieron muchos de los suyos. Los pocos que quedaron de los cuidadores se refugiaron en las ruinas donde estuvimos investigando. Pasaron varias décadas en las que pudieron progresar y seguir desarrollando su tecnología con tranquilidad hasta que su paz fue perturbada por un mal que ni ellos mismo lo habrían esperado. Según las historias en los alrededores de su pequeño reino había </w:t>
+      </w:r>
+      <w:r>
+        <w:rPr>
+          <w:rFonts w:eastAsia="Calibri" w:cs="" w:cstheme="minorBidi" w:eastAsiaTheme="minorHAnsi"/>
+          <w:color w:val="auto"/>
+          <w:kern w:val="0"/>
+          <w:sz w:val="28"/>
+          <w:szCs w:val="28"/>
+          <w:u w:val="none"/>
+          <w:lang w:val="es-ES" w:eastAsia="en-US" w:bidi="ar-SA"/>
+        </w:rPr>
+        <w:t xml:space="preserve">una gran extensión de nidos de dragones. Se sabe muy bien que normalmente los dragones </w:t>
+      </w:r>
+      <w:r>
+        <w:rPr>
+          <w:rFonts w:eastAsia="Calibri" w:cs="" w:cstheme="minorBidi" w:eastAsiaTheme="minorHAnsi"/>
+          <w:color w:val="auto"/>
+          <w:kern w:val="0"/>
+          <w:sz w:val="28"/>
+          <w:szCs w:val="28"/>
+          <w:u w:val="none"/>
+          <w:lang w:val="es-ES" w:eastAsia="en-US" w:bidi="ar-SA"/>
+        </w:rPr>
+        <w:t xml:space="preserve">hacen caso omiso a la vida cotidiana de los hombres pero siempre hay excepciones. Los dragones solo atacan a los hombres cuando </w:t>
+      </w:r>
+      <w:r>
+        <w:rPr>
+          <w:rFonts w:eastAsia="Calibri" w:cs="" w:cstheme="minorBidi" w:eastAsiaTheme="minorHAnsi"/>
+          <w:color w:val="auto"/>
+          <w:kern w:val="0"/>
+          <w:sz w:val="28"/>
+          <w:szCs w:val="28"/>
+          <w:u w:val="none"/>
+          <w:lang w:val="es-ES" w:eastAsia="en-US" w:bidi="ar-SA"/>
+        </w:rPr>
+        <w:t>dichos dragones tienen autentica maldad en sus corazones y quieren destruir todo a su paso, algo que ha pasado en más de una ocasión. Y por lo visto los dragones arrasaron su reino dejando a no más de veinte o treinta hombre con vida. Al parecer la mayoría se marcharon del lugar refugiándose en las ciudades conocidas del momento mientras que unos pocos decidieron quedarse. Fue entonces cuando se construyó el mural que vimos con la intención de advertir a futuras generaciones de la maldad de los dragones. Todos supusimos que el dragón blanco del mural debía de ser su líder y el causante de la destrucción de un este reino.</w:t>
+      </w:r>
+    </w:p>
+    <w:p>
+      <w:pPr>
+        <w:pStyle w:val="Normal"/>
+        <w:spacing w:lineRule="auto" w:line="240" w:before="0" w:after="160"/>
+        <w:jc w:val="left"/>
+        <w:rPr>
+          <w:rFonts w:ascii="Calibri" w:hAnsi="Calibri" w:eastAsia="Calibri" w:cs="" w:cstheme="minorBidi" w:eastAsiaTheme="minorHAnsi"/>
+          <w:color w:val="auto"/>
+          <w:kern w:val="0"/>
+          <w:sz w:val="28"/>
+          <w:szCs w:val="28"/>
+          <w:lang w:val="es-ES" w:eastAsia="en-US" w:bidi="ar-SA"/>
+        </w:rPr>
+      </w:pPr>
+      <w:r>
+        <w:rPr>
+          <w:u w:val="none"/>
+        </w:rPr>
+      </w:r>
+    </w:p>
+    <w:p>
+      <w:pPr>
+        <w:pStyle w:val="Normal"/>
+        <w:spacing w:lineRule="auto" w:line="240" w:before="0" w:after="160"/>
+        <w:jc w:val="left"/>
+        <w:rPr>
+          <w:u w:val="none"/>
+        </w:rPr>
+      </w:pPr>
+      <w:r>
+        <w:rPr>
+          <w:rFonts w:eastAsia="Calibri" w:cs="" w:cstheme="minorBidi" w:eastAsiaTheme="minorHAnsi"/>
+          <w:color w:val="auto"/>
+          <w:kern w:val="0"/>
+          <w:sz w:val="28"/>
+          <w:szCs w:val="28"/>
+          <w:u w:val="none"/>
+          <w:lang w:val="es-ES" w:eastAsia="en-US" w:bidi="ar-SA"/>
+        </w:rPr>
+        <w:t>Hoy nadie sabe que fue del dragón blanco. Nadie sabe si el dragón ha muerto o sigue vivo y sigue en su nido vigilando la montaña. Es un misterio que nadie esta dispuesto a resolver. Al final quien iba a arriesgar su vida para emprender este viaje.</w:t>
+      </w:r>
+    </w:p>
+    <w:p>
+      <w:pPr>
+        <w:pStyle w:val="Normal"/>
+        <w:spacing w:lineRule="auto" w:line="240" w:before="0" w:after="160"/>
+        <w:jc w:val="left"/>
+        <w:rPr>
+          <w:u w:val="single"/>
+        </w:rPr>
+      </w:pPr>
+      <w:r>
+        <w:rPr>
+          <w:rFonts w:eastAsia="Calibri" w:cs="" w:cstheme="minorBidi" w:eastAsiaTheme="minorHAnsi"/>
+          <w:color w:val="auto"/>
+          <w:kern w:val="0"/>
+          <w:sz w:val="28"/>
+          <w:szCs w:val="28"/>
+          <w:u w:val="single"/>
+          <w:lang w:val="es-ES" w:eastAsia="en-US" w:bidi="ar-SA"/>
+        </w:rPr>
+        <w:t>Dia 555 Año 823</w:t>
+      </w:r>
+    </w:p>
+    <w:p>
+      <w:pPr>
+        <w:pStyle w:val="Normal"/>
+        <w:spacing w:lineRule="auto" w:line="240" w:before="0" w:after="160"/>
+        <w:jc w:val="left"/>
+        <w:rPr>
+          <w:rFonts w:ascii="Calibri" w:hAnsi="Calibri" w:eastAsia="Calibri" w:cs="" w:cstheme="minorBidi" w:eastAsiaTheme="minorHAnsi"/>
+          <w:color w:val="auto"/>
+          <w:kern w:val="0"/>
+          <w:sz w:val="28"/>
+          <w:szCs w:val="28"/>
+          <w:lang w:val="es-ES" w:eastAsia="en-US" w:bidi="ar-SA"/>
+        </w:rPr>
+      </w:pPr>
+      <w:r>
+        <w:rPr>
+          <w:u w:val="none"/>
+        </w:rPr>
+      </w:r>
+    </w:p>
+    <w:p>
+      <w:pPr>
+        <w:pStyle w:val="Normal"/>
+        <w:spacing w:lineRule="auto" w:line="240" w:before="0" w:after="160"/>
+        <w:jc w:val="left"/>
+        <w:rPr>
+          <w:rFonts w:eastAsia="Calibri" w:cs="" w:cstheme="minorBidi" w:eastAsiaTheme="minorHAnsi"/>
+          <w:color w:val="auto"/>
+          <w:kern w:val="0"/>
+          <w:sz w:val="28"/>
+          <w:szCs w:val="28"/>
+          <w:lang w:val="es-ES" w:eastAsia="en-US" w:bidi="ar-SA"/>
+        </w:rPr>
+      </w:pPr>
+      <w:r>
+        <w:rPr>
+          <w:u w:val="none"/>
+        </w:rPr>
       </w:r>
     </w:p>
     <w:p>

</xml_diff>

<commit_message>
Soy un genio nada mas que decir
</commit_message>
<xml_diff>
--- a/History/Andres/Diario de Kalig.docx
+++ b/History/Andres/Diario de Kalig.docx
@@ -22,6 +22,7 @@
       <w:pPr>
         <w:pStyle w:val="Normal"/>
         <w:spacing w:lineRule="auto" w:line="240"/>
+        <w:jc w:val="right"/>
         <w:rPr/>
       </w:pPr>
       <w:r>
@@ -1549,7 +1550,7 @@
           <w:szCs w:val="28"/>
           <w:u w:val="none"/>
         </w:rPr>
-        <w:t xml:space="preserve">Dejando de lado los pensamientos negativos el rey Frenfur ha vuelto a convocar otra reunión entre reyes para discutir estos últimos acontecimientos y que hacer al respecto. También se enviaron mensajeros a avisar a Vildgur y a Baldran ya que el rey Frenfur consideraba que su sabiduría era necesaria para tomar la mejor decisión. Y así fue. Unos días después los reyes, el mago y Baldran estaban reunidos en eel gran salón de Ered-pul. Nose cuánto tiempo pasaron encerrados pero para mi fue una eternidad. Estaba ansioso por saber que decisión habran tomado para hacer frente a los demonios y a Feandar y acabar con ellos de una vez por todas. </w:t>
+        <w:t xml:space="preserve">Dejando de lado los pensamientos negativos el rey Frenfur ha vuelto a convocar otra reunión entre reyes para discutir estos últimos acontecimientos y que hacer al respecto. También se enviaron mensajeros a avisar a Vildgur y a Baldran ya que el rey Frenfur consideraba que su sabiduría era necesaria para tomar la mejor decisión. Y así fue. Unos días después los reyes, el mago y Baldran estaban reunidos en eel gran salón de Ered-pul. Nose cuánto tiempo pasaron encerrados pero para mi fue una eternidad. Estaba ansioso por saber que decisión habrán tomado para hacer frente a los demonios y a Feandar y acabar con ellos de una vez por todas. </w:t>
       </w:r>
     </w:p>
     <w:p>
@@ -1930,8 +1931,8 @@
         </w:rPr>
         <w:t xml:space="preserve">Han llegado noticias de que al fuerte llegó un mensajero de Gala por parte del rey de Runn el cual se enteró que se construyó un fuerte en sus fronteras sin su permiso. Las palabras exactas del mensajero fueron -El rey Bronjulf de Gala exige explicaciones de porque su reino ha sufrido esta ocupación por enanos y hombres que no son del reino de Runn-. Rápidamente el líder del fuerte, de nombre </w:t>
       </w:r>
-      <w:bookmarkStart w:id="2" w:name="__DdeLink__116_3920742591"/>
-      <w:bookmarkStart w:id="3" w:name="__DdeLink__124_1617583732"/>
+      <w:bookmarkStart w:id="2" w:name="__DdeLink__124_1617583732"/>
+      <w:bookmarkStart w:id="3" w:name="__DdeLink__116_3920742591"/>
       <w:r>
         <w:rPr>
           <w:sz w:val="28"/>
@@ -2565,7 +2566,27 @@
           <w:szCs w:val="28"/>
           <w:u w:val="none"/>
         </w:rPr>
-        <w:t>El punto de reunión que tanto Vildgur como Baldran decidieron fue en Odillia un pequeño pueblo de hombres situado al este cerca de las montañas de las ruinas. Baldran nos dio indicaciones de como llegar a ese pueblo por rutas seguras y sin correr peligros innecesarios. Nuestra ruta, por la única ciudad que llegaba a pasar era  Minurden. El resto de la ruta no era más que zona montañosa y algún que otro bosque habitado por elfos. Al parecer Baldran quería evitar que pasáramos por los reinos de los hombres del este por alguna razón que no llegábamos a comprender. Pero aún así sin ningún tipo de discusión decidimos seguir la ruta que se nos asignó.</w:t>
+        <w:t xml:space="preserve">El punto de reunión que tanto Vildgur como Baldran decidieron fue en Odillia un pequeño pueblo de hombres situado al este cerca de las montañas de las ruinas. Baldran nos dio indicaciones de como llegar a ese pueblo por rutas seguras y sin correr peligros innecesarios. Nuestra ruta, por la única ciudad que llegaba a pasar era  Minurden. El resto de la ruta no era más que zona montañosa y algunos pueblos de los hombres del norte. Al parecer Baldran quería evitar que pasáramos por el reino de </w:t>
+      </w:r>
+      <w:r>
+        <w:rPr>
+          <w:rFonts w:eastAsia="Calibri" w:cs="" w:cstheme="minorBidi" w:eastAsiaTheme="minorHAnsi"/>
+          <w:color w:val="auto"/>
+          <w:kern w:val="0"/>
+          <w:sz w:val="28"/>
+          <w:szCs w:val="28"/>
+          <w:u w:val="none"/>
+          <w:lang w:val="es-ES" w:eastAsia="en-US" w:bidi="ar-SA"/>
+        </w:rPr>
+        <w:t>Cinnabar</w:t>
+      </w:r>
+      <w:r>
+        <w:rPr>
+          <w:sz w:val="28"/>
+          <w:szCs w:val="28"/>
+          <w:u w:val="none"/>
+        </w:rPr>
+        <w:t xml:space="preserve"> por alguna razón que no llegábamos a comprender. Pero aún así sin ningún tipo de discusión decidimos seguir la ruta que se nos asignó.</w:t>
       </w:r>
     </w:p>
     <w:p>
@@ -2810,7 +2831,7 @@
           <w:szCs w:val="28"/>
           <w:u w:val="none"/>
         </w:rPr>
-        <w:t xml:space="preserve">Era una pequeña ciudad protegida con unas pequeñas murallas de madera. A pesar de que la muralla exterior no era demasiado impresionante el interior fue lo más fascinante que me haya encontrado jamás. Cruzamos la pequeña puerta y poco a poco nos fuimos adentrando al interior de la ciudad y lo que nos encontramos fue un paraíso. Al parecer en este poblado no solo vivían hombres sino también elfos, llamados coloquialmente como “Los Sandarin”. Dichos elfos tenían la piel más blanca que había visto en mi vida cosa que los diferenciaba de otros elfos. A diferencia de los hombres que vivían en casas de madera y piedra estos tipos de elfos vivían en lo alto de los arboles, unos pinos altos y gruesos donde en el interior la decoración era muy bella. </w:t>
+        <w:t xml:space="preserve">Era una pequeña ciudad protegida con unas pequeñas murallas de madera. A pesar de que la muralla exterior no era demasiado impresionante el interior fue lo más fascinante que me haya encontrado jamás. Cruzamos la pequeña puerta y poco a poco nos fuimos adentrando al interior de la ciudad y lo que nos encontramos fue un paraíso. Al parecer en este poblado no solo vivían hombres sino también elfos, llamados coloquialmente como “Los Finrel”. Dichos elfos tenían la piel más blanca que había visto en mi vida cosa que los diferenciaba de otros elfos. A diferencia de los hombres que vivían en casas de madera y piedra estos tipos de elfos vivían en lo alto de los arboles, unos pinos altos y gruesos donde en el interior la decoración era muy bella. </w:t>
       </w:r>
       <w:r>
         <w:rPr>
@@ -3356,31 +3377,7 @@
           <w:u w:val="none"/>
           <w:lang w:val="es-ES" w:eastAsia="en-US" w:bidi="ar-SA"/>
         </w:rPr>
-        <w:t xml:space="preserve">Nosotros regresamos a nuestro hogar. Por mi parte esperaba con mucho interés e impaciencia recibir noticias sobre los hallazgos que tanto  Vildgur como Baldran puedan encontrar en su búsqueda acerca de los cuidadores </w:t>
-      </w:r>
-      <w:r>
-        <w:rPr>
-          <w:rFonts w:eastAsia="Calibri" w:cs="" w:cstheme="minorBidi" w:eastAsiaTheme="minorHAnsi"/>
-          <w:color w:val="auto"/>
-          <w:kern w:val="0"/>
-          <w:sz w:val="28"/>
-          <w:szCs w:val="28"/>
-          <w:u w:val="none"/>
-          <w:lang w:val="es-ES" w:eastAsia="en-US" w:bidi="ar-SA"/>
-        </w:rPr>
-        <w:t>y el extraño mensaje que encontramos en el mural</w:t>
-      </w:r>
-      <w:r>
-        <w:rPr>
-          <w:rFonts w:eastAsia="Calibri" w:cs="" w:cstheme="minorBidi" w:eastAsiaTheme="minorHAnsi"/>
-          <w:color w:val="auto"/>
-          <w:kern w:val="0"/>
-          <w:sz w:val="28"/>
-          <w:szCs w:val="28"/>
-          <w:u w:val="none"/>
-          <w:lang w:val="es-ES" w:eastAsia="en-US" w:bidi="ar-SA"/>
-        </w:rPr>
-        <w:t>. No me queda más remedio que esperar.</w:t>
+        <w:t>Nosotros regresamos a nuestro hogar. Por mi parte esperaba con mucho interés e impaciencia recibir noticias sobre los hallazgos que tanto  Vildgur como Baldran puedan encontrar en su búsqueda acerca de los cuidadores y el extraño mensaje que encontramos en el mural. No me queda más remedio que esperar.</w:t>
       </w:r>
     </w:p>
     <w:p>
@@ -3393,7 +3390,9 @@
         </w:rPr>
       </w:pPr>
       <w:r>
-        <w:rPr/>
+        <w:rPr>
+          <w:u w:val="none"/>
+        </w:rPr>
       </w:r>
     </w:p>
     <w:p>
@@ -3456,7 +3455,12 @@
       </w:pPr>
       <w:r>
         <w:rPr>
-          <w:u w:val="none"/>
+          <w:rFonts w:eastAsia="Calibri" w:cs="" w:cstheme="minorBidi" w:eastAsiaTheme="minorHAnsi"/>
+          <w:color w:val="auto"/>
+          <w:kern w:val="0"/>
+          <w:sz w:val="28"/>
+          <w:szCs w:val="28"/>
+          <w:lang w:val="es-ES" w:eastAsia="en-US" w:bidi="ar-SA"/>
         </w:rPr>
       </w:r>
     </w:p>
@@ -3498,7 +3502,12 @@
       </w:pPr>
       <w:r>
         <w:rPr>
-          <w:u w:val="none"/>
+          <w:rFonts w:eastAsia="Calibri" w:cs="" w:cstheme="minorBidi" w:eastAsiaTheme="minorHAnsi"/>
+          <w:color w:val="auto"/>
+          <w:kern w:val="0"/>
+          <w:sz w:val="28"/>
+          <w:szCs w:val="28"/>
+          <w:lang w:val="es-ES" w:eastAsia="en-US" w:bidi="ar-SA"/>
         </w:rPr>
       </w:r>
     </w:p>
@@ -3521,67 +3530,7 @@
           <w:u w:val="none"/>
           <w:lang w:val="es-ES" w:eastAsia="en-US" w:bidi="ar-SA"/>
         </w:rPr>
-        <w:t xml:space="preserve">Al parecer los cuidadores fue una de las primeras razas en pisar la tierra de Aendir, algo que yo creo que todos estábamos de acuerdo, y que eran conocedores de información privilegiada. Eran unos estrategas natos y unos eruditos en </w:t>
-      </w:r>
-      <w:r>
-        <w:rPr>
-          <w:rFonts w:eastAsia="Calibri" w:cs="" w:cstheme="minorBidi" w:eastAsiaTheme="minorHAnsi"/>
-          <w:color w:val="auto"/>
-          <w:kern w:val="0"/>
-          <w:sz w:val="28"/>
-          <w:szCs w:val="28"/>
-          <w:u w:val="none"/>
-          <w:lang w:val="es-ES" w:eastAsia="en-US" w:bidi="ar-SA"/>
-        </w:rPr>
-        <w:t>el</w:t>
-      </w:r>
-      <w:r>
-        <w:rPr>
-          <w:rFonts w:eastAsia="Calibri" w:cs="" w:cstheme="minorBidi" w:eastAsiaTheme="minorHAnsi"/>
-          <w:color w:val="auto"/>
-          <w:kern w:val="0"/>
-          <w:sz w:val="28"/>
-          <w:szCs w:val="28"/>
-          <w:u w:val="none"/>
-          <w:lang w:val="es-ES" w:eastAsia="en-US" w:bidi="ar-SA"/>
-        </w:rPr>
-        <w:t xml:space="preserve"> campo de batalla. También eran los mejores escritores que esta tierra hubiera visto jamás. Habían escritos libros desde como forjar las mejores armas hasta como aprender a cazar. Por desgracia la mayoría de libros desaparecieron con su extinción y lo poco que se ha podido recuperar o lo tiene los magos de la ciudadela o está bien guardado en Edmo. </w:t>
-      </w:r>
-      <w:r>
-        <w:rPr>
-          <w:rFonts w:eastAsia="Calibri" w:cs="" w:cstheme="minorBidi" w:eastAsiaTheme="minorHAnsi"/>
-          <w:color w:val="auto"/>
-          <w:kern w:val="0"/>
-          <w:sz w:val="28"/>
-          <w:szCs w:val="28"/>
-          <w:u w:val="none"/>
-          <w:lang w:val="es-ES" w:eastAsia="en-US" w:bidi="ar-SA"/>
-        </w:rPr>
-        <w:t xml:space="preserve">También se </w:t>
-      </w:r>
-      <w:r>
-        <w:rPr>
-          <w:rFonts w:eastAsia="Calibri" w:cs="" w:cstheme="minorBidi" w:eastAsiaTheme="minorHAnsi"/>
-          <w:color w:val="auto"/>
-          <w:kern w:val="0"/>
-          <w:sz w:val="28"/>
-          <w:szCs w:val="28"/>
-          <w:u w:val="none"/>
-          <w:lang w:val="es-ES" w:eastAsia="en-US" w:bidi="ar-SA"/>
-        </w:rPr>
-        <w:t>contaba</w:t>
-      </w:r>
-      <w:r>
-        <w:rPr>
-          <w:rFonts w:eastAsia="Calibri" w:cs="" w:cstheme="minorBidi" w:eastAsiaTheme="minorHAnsi"/>
-          <w:color w:val="auto"/>
-          <w:kern w:val="0"/>
-          <w:sz w:val="28"/>
-          <w:szCs w:val="28"/>
-          <w:u w:val="none"/>
-          <w:lang w:val="es-ES" w:eastAsia="en-US" w:bidi="ar-SA"/>
-        </w:rPr>
-        <w:t xml:space="preserve"> que los cuidadores fueron unos expertos y lograron aprender todas las lenguas conocidas durante su época incluso aprendieron la lengua de los dragones.</w:t>
+        <w:t>Al parecer los cuidadores fue una de las primeras razas en pisar la tierra de Aendir, algo que yo creo que todos estábamos de acuerdo, y que eran conocedores de información privilegiada. Eran unos estrategas natos y unos eruditos en el campo de batalla. También eran los mejores escritores que esta tierra hubiera visto jamás. Habían escritos libros desde como forjar las mejores armas hasta como aprender a cazar. Por desgracia la mayoría de libros desaparecieron con su extinción y lo poco que se ha podido recuperar o lo tiene los magos de la ciudadela o está bien guardado en Edmo. También se contaba que los cuidadores fueron unos expertos y lograron aprender todas las lenguas conocidas durante su época incluso aprendieron la lengua de los dragones.</w:t>
       </w:r>
     </w:p>
     <w:p>
@@ -3600,7 +3549,12 @@
       </w:pPr>
       <w:r>
         <w:rPr>
-          <w:u w:val="none"/>
+          <w:rFonts w:eastAsia="Calibri" w:cs="" w:cstheme="minorBidi" w:eastAsiaTheme="minorHAnsi"/>
+          <w:color w:val="auto"/>
+          <w:kern w:val="0"/>
+          <w:sz w:val="28"/>
+          <w:szCs w:val="28"/>
+          <w:lang w:val="es-ES" w:eastAsia="en-US" w:bidi="ar-SA"/>
         </w:rPr>
       </w:r>
     </w:p>
@@ -3623,55 +3577,55 @@
           <w:u w:val="none"/>
           <w:lang w:val="es-ES" w:eastAsia="en-US" w:bidi="ar-SA"/>
         </w:rPr>
-        <w:t xml:space="preserve">También explicó que </w:t>
-      </w:r>
-      <w:r>
-        <w:rPr>
-          <w:rFonts w:eastAsia="Calibri" w:cs="" w:cstheme="minorBidi" w:eastAsiaTheme="minorHAnsi"/>
-          <w:color w:val="auto"/>
-          <w:kern w:val="0"/>
-          <w:sz w:val="28"/>
-          <w:szCs w:val="28"/>
-          <w:u w:val="none"/>
-          <w:lang w:val="es-ES" w:eastAsia="en-US" w:bidi="ar-SA"/>
-        </w:rPr>
-        <w:t xml:space="preserve">su extinción total no fue por el Cólea pero que fue una época en la que murieron muchos de los suyos. Los pocos que quedaron de los cuidadores se refugiaron en las ruinas donde estuvimos investigando. Pasaron varias décadas en las que pudieron progresar y seguir desarrollando su tecnología con tranquilidad hasta que su paz fue perturbada por un mal que ni ellos mismo lo habrían esperado. Según las historias en los alrededores de su pequeño reino había </w:t>
-      </w:r>
-      <w:r>
-        <w:rPr>
-          <w:rFonts w:eastAsia="Calibri" w:cs="" w:cstheme="minorBidi" w:eastAsiaTheme="minorHAnsi"/>
-          <w:color w:val="auto"/>
-          <w:kern w:val="0"/>
-          <w:sz w:val="28"/>
-          <w:szCs w:val="28"/>
-          <w:u w:val="none"/>
-          <w:lang w:val="es-ES" w:eastAsia="en-US" w:bidi="ar-SA"/>
-        </w:rPr>
-        <w:t xml:space="preserve">una gran extensión de nidos de dragones. Se sabe muy bien que normalmente los dragones </w:t>
-      </w:r>
-      <w:r>
-        <w:rPr>
-          <w:rFonts w:eastAsia="Calibri" w:cs="" w:cstheme="minorBidi" w:eastAsiaTheme="minorHAnsi"/>
-          <w:color w:val="auto"/>
-          <w:kern w:val="0"/>
-          <w:sz w:val="28"/>
-          <w:szCs w:val="28"/>
-          <w:u w:val="none"/>
-          <w:lang w:val="es-ES" w:eastAsia="en-US" w:bidi="ar-SA"/>
-        </w:rPr>
-        <w:t xml:space="preserve">hacen caso omiso a la vida cotidiana de los hombres pero siempre hay excepciones. Los dragones solo atacan a los hombres cuando </w:t>
-      </w:r>
-      <w:r>
-        <w:rPr>
-          <w:rFonts w:eastAsia="Calibri" w:cs="" w:cstheme="minorBidi" w:eastAsiaTheme="minorHAnsi"/>
-          <w:color w:val="auto"/>
-          <w:kern w:val="0"/>
-          <w:sz w:val="28"/>
-          <w:szCs w:val="28"/>
-          <w:u w:val="none"/>
-          <w:lang w:val="es-ES" w:eastAsia="en-US" w:bidi="ar-SA"/>
-        </w:rPr>
-        <w:t>dichos dragones tienen autentica maldad en sus corazones y quieren destruir todo a su paso, algo que ha pasado en más de una ocasión. Y por lo visto los dragones arrasaron su reino dejando a no más de veinte o treinta hombre con vida. Al parecer la mayoría se marcharon del lugar refugiándose en las ciudades conocidas del momento mientras que unos pocos decidieron quedarse. Fue entonces cuando se construyó el mural que vimos con la intención de advertir a futuras generaciones de la maldad de los dragones. Todos supusimos que el dragón blanco del mural debía de ser su líder y el causante de la destrucción de un este reino.</w:t>
+        <w:t xml:space="preserve">También explicó que su extinción total no fue por el Cólea pero que fue una época en la que murieron muchos de los suyos. Los pocos que quedaron de los cuidadores se refugiaron en las ruinas donde estuvimos investigando. Pasaron varias décadas en las que pudieron progresar y seguir desarrollando su tecnología con tranquilidad hasta que su paz fue perturbada por un mal que ni ellos mismo lo habrían esperado. Según las historias en los alrededores de su pequeño reino había una gran extensión de nidos de dragones </w:t>
+      </w:r>
+      <w:r>
+        <w:rPr>
+          <w:rFonts w:eastAsia="Calibri" w:cs="" w:cstheme="minorBidi" w:eastAsiaTheme="minorHAnsi"/>
+          <w:color w:val="auto"/>
+          <w:kern w:val="0"/>
+          <w:sz w:val="28"/>
+          <w:szCs w:val="28"/>
+          <w:u w:val="none"/>
+          <w:lang w:val="es-ES" w:eastAsia="en-US" w:bidi="ar-SA"/>
+        </w:rPr>
+        <w:t>al norte de su reino</w:t>
+      </w:r>
+      <w:r>
+        <w:rPr>
+          <w:rFonts w:eastAsia="Calibri" w:cs="" w:cstheme="minorBidi" w:eastAsiaTheme="minorHAnsi"/>
+          <w:color w:val="auto"/>
+          <w:kern w:val="0"/>
+          <w:sz w:val="28"/>
+          <w:szCs w:val="28"/>
+          <w:u w:val="none"/>
+          <w:lang w:val="es-ES" w:eastAsia="en-US" w:bidi="ar-SA"/>
+        </w:rPr>
+        <w:t>. Se sabe muy bien que normalmente los dragones hacen caso omiso a la vida cotidiana de los hombres pero siempre hay excepciones. Los dragones solo atacan a los hombres cuando dichos dragones tienen autentica maldad en sus corazones y quieren destruir todo a su paso, algo que ha pasado en más de una ocasión. Y por lo visto los dragones arrasaron su reino dejando a no más de veinte o treinta hombre</w:t>
+      </w:r>
+      <w:r>
+        <w:rPr>
+          <w:rFonts w:eastAsia="Calibri" w:cs="" w:cstheme="minorBidi" w:eastAsiaTheme="minorHAnsi"/>
+          <w:color w:val="auto"/>
+          <w:kern w:val="0"/>
+          <w:sz w:val="28"/>
+          <w:szCs w:val="28"/>
+          <w:u w:val="none"/>
+          <w:lang w:val="es-ES" w:eastAsia="en-US" w:bidi="ar-SA"/>
+        </w:rPr>
+        <w:t>s</w:t>
+      </w:r>
+      <w:r>
+        <w:rPr>
+          <w:rFonts w:eastAsia="Calibri" w:cs="" w:cstheme="minorBidi" w:eastAsiaTheme="minorHAnsi"/>
+          <w:color w:val="auto"/>
+          <w:kern w:val="0"/>
+          <w:sz w:val="28"/>
+          <w:szCs w:val="28"/>
+          <w:u w:val="none"/>
+          <w:lang w:val="es-ES" w:eastAsia="en-US" w:bidi="ar-SA"/>
+        </w:rPr>
+        <w:t xml:space="preserve"> con vida. Al parecer la mayoría se marcharon del lugar refugiándose en las ciudades conocidas del momento mientras que unos pocos decidieron quedarse. Fue entonces cuando se construyó el mural que vimos con la intención de advertir a futuras generaciones de la maldad de los dragones. Todos supusimos que el dragón blanco del mural debía de ser su líder y el causante de la destrucción de un este reino. </w:t>
       </w:r>
     </w:p>
     <w:p>
@@ -3680,6 +3634,65 @@
         <w:spacing w:lineRule="auto" w:line="240" w:before="0" w:after="160"/>
         <w:jc w:val="left"/>
         <w:rPr>
+          <w:u w:val="none"/>
+        </w:rPr>
+      </w:pPr>
+      <w:r>
+        <w:rPr/>
+      </w:r>
+    </w:p>
+    <w:p>
+      <w:pPr>
+        <w:pStyle w:val="Normal"/>
+        <w:spacing w:lineRule="auto" w:line="240" w:before="0" w:after="160"/>
+        <w:jc w:val="left"/>
+        <w:rPr>
+          <w:u w:val="none"/>
+        </w:rPr>
+      </w:pPr>
+      <w:r>
+        <w:rPr>
+          <w:rFonts w:eastAsia="Calibri" w:cs="" w:cstheme="minorBidi" w:eastAsiaTheme="minorHAnsi"/>
+          <w:color w:val="auto"/>
+          <w:kern w:val="0"/>
+          <w:sz w:val="28"/>
+          <w:szCs w:val="28"/>
+          <w:u w:val="none"/>
+          <w:lang w:val="es-ES" w:eastAsia="en-US" w:bidi="ar-SA"/>
+        </w:rPr>
+        <w:t>L</w:t>
+      </w:r>
+      <w:r>
+        <w:rPr>
+          <w:rFonts w:eastAsia="Calibri" w:cs="" w:cstheme="minorBidi" w:eastAsiaTheme="minorHAnsi"/>
+          <w:color w:val="auto"/>
+          <w:kern w:val="0"/>
+          <w:sz w:val="28"/>
+          <w:szCs w:val="28"/>
+          <w:u w:val="none"/>
+          <w:lang w:val="es-ES" w:eastAsia="en-US" w:bidi="ar-SA"/>
+        </w:rPr>
+        <w:t xml:space="preserve">os hombres que sobrevivir y se marcharon de ese reino se dice que </w:t>
+      </w:r>
+      <w:r>
+        <w:rPr>
+          <w:rFonts w:eastAsia="Calibri" w:cs="" w:cstheme="minorBidi" w:eastAsiaTheme="minorHAnsi"/>
+          <w:color w:val="auto"/>
+          <w:kern w:val="0"/>
+          <w:sz w:val="28"/>
+          <w:szCs w:val="28"/>
+          <w:u w:val="none"/>
+          <w:lang w:val="es-ES" w:eastAsia="en-US" w:bidi="ar-SA"/>
+        </w:rPr>
+        <w:t>se refugiaron en Imarden, un pequeño pueblo del reino de Coven, o en Odillia la ciudad en la que estuvimos.</w:t>
+      </w:r>
+    </w:p>
+    <w:p>
+      <w:pPr>
+        <w:pStyle w:val="Normal"/>
+        <w:spacing w:lineRule="auto" w:line="240" w:before="0" w:after="160"/>
+        <w:jc w:val="left"/>
+        <w:rPr>
           <w:rFonts w:ascii="Calibri" w:hAnsi="Calibri" w:eastAsia="Calibri" w:cs="" w:cstheme="minorBidi" w:eastAsiaTheme="minorHAnsi"/>
           <w:color w:val="auto"/>
           <w:kern w:val="0"/>
@@ -3690,7 +3703,12 @@
       </w:pPr>
       <w:r>
         <w:rPr>
-          <w:u w:val="none"/>
+          <w:rFonts w:eastAsia="Calibri" w:cs="" w:cstheme="minorBidi" w:eastAsiaTheme="minorHAnsi"/>
+          <w:color w:val="auto"/>
+          <w:kern w:val="0"/>
+          <w:sz w:val="28"/>
+          <w:szCs w:val="28"/>
+          <w:lang w:val="es-ES" w:eastAsia="en-US" w:bidi="ar-SA"/>
         </w:rPr>
       </w:r>
     </w:p>
@@ -3713,7 +3731,7 @@
           <w:u w:val="none"/>
           <w:lang w:val="es-ES" w:eastAsia="en-US" w:bidi="ar-SA"/>
         </w:rPr>
-        <w:t>Hoy nadie sabe que fue del dragón blanco. Nadie sabe si el dragón ha muerto o sigue vivo y sigue en su nido vigilando la montaña. Es un misterio que nadie esta dispuesto a resolver. Al final quien iba a arriesgar su vida para emprender este viaje.</w:t>
+        <w:t>Hoy nadie sabe que fue del dragón blanco. Nadie sabe si el dragón ha muerto o sigue vivo y sigue en su nido vigilando la montaña. Es un misterio que nadie esta dispuesto a resolver. Al final quien iba a arriesgar su vida para emprender este viaje y descubrir lo ocurrido.</w:t>
       </w:r>
     </w:p>
     <w:p>
@@ -3735,7 +3753,7 @@
           <w:u w:val="single"/>
           <w:lang w:val="es-ES" w:eastAsia="en-US" w:bidi="ar-SA"/>
         </w:rPr>
-        <w:t>Dia 555 Año 823</w:t>
+        <w:t>Día 555 Año 823</w:t>
       </w:r>
     </w:p>
     <w:p>
@@ -3754,8 +3772,58 @@
       </w:pPr>
       <w:r>
         <w:rPr>
-          <w:u w:val="none"/>
-        </w:rPr>
+          <w:rFonts w:eastAsia="Calibri" w:cs="" w:cstheme="minorBidi" w:eastAsiaTheme="minorHAnsi"/>
+          <w:color w:val="auto"/>
+          <w:kern w:val="0"/>
+          <w:sz w:val="28"/>
+          <w:szCs w:val="28"/>
+          <w:lang w:val="es-ES" w:eastAsia="en-US" w:bidi="ar-SA"/>
+        </w:rPr>
+        <w:t xml:space="preserve">Pasó un mes de recibir estas noticias, noticias que nos dejaron a todos preocupados ya que si los dragones atacaran alguno de los reinos conocidos sería una masacre sin igual. La historia se repetiría. Lo que les pasó a los cuidadores nos podría pasar ahora a nosotros. </w:t>
+      </w:r>
+      <w:r>
+        <w:rPr>
+          <w:rFonts w:eastAsia="Calibri" w:cs="" w:cstheme="minorBidi" w:eastAsiaTheme="minorHAnsi"/>
+          <w:color w:val="auto"/>
+          <w:kern w:val="0"/>
+          <w:sz w:val="28"/>
+          <w:szCs w:val="28"/>
+          <w:lang w:val="es-ES" w:eastAsia="en-US" w:bidi="ar-SA"/>
+        </w:rPr>
+        <w:t>Eso es algo que tanto Vildgur como Baldran no querían que pasase y por esa razón se vol</w:t>
+      </w:r>
+      <w:r>
+        <w:rPr>
+          <w:rFonts w:eastAsia="Calibri" w:cs="" w:cstheme="minorBidi" w:eastAsiaTheme="minorHAnsi"/>
+          <w:color w:val="auto"/>
+          <w:kern w:val="0"/>
+          <w:sz w:val="28"/>
+          <w:szCs w:val="28"/>
+          <w:lang w:val="es-ES" w:eastAsia="en-US" w:bidi="ar-SA"/>
+        </w:rPr>
+        <w:t>v</w:t>
+      </w:r>
+      <w:r>
+        <w:rPr>
+          <w:rFonts w:eastAsia="Calibri" w:cs="" w:cstheme="minorBidi" w:eastAsiaTheme="minorHAnsi"/>
+          <w:color w:val="auto"/>
+          <w:kern w:val="0"/>
+          <w:sz w:val="28"/>
+          <w:szCs w:val="28"/>
+          <w:lang w:val="es-ES" w:eastAsia="en-US" w:bidi="ar-SA"/>
+        </w:rPr>
+        <w:t xml:space="preserve">ieron a marchar de viaje a buscar información y </w:t>
+      </w:r>
+      <w:r>
+        <w:rPr>
+          <w:rFonts w:eastAsia="Calibri" w:cs="" w:cstheme="minorBidi" w:eastAsiaTheme="minorHAnsi"/>
+          <w:color w:val="auto"/>
+          <w:kern w:val="0"/>
+          <w:sz w:val="28"/>
+          <w:szCs w:val="28"/>
+          <w:lang w:val="es-ES" w:eastAsia="en-US" w:bidi="ar-SA"/>
+        </w:rPr>
+        <w:t xml:space="preserve">personas que supieran acerca de los dragones y de como combatirlos o, como mínimo, como frenarlos. </w:t>
       </w:r>
     </w:p>
     <w:p>
@@ -3764,17 +3832,199 @@
         <w:spacing w:lineRule="auto" w:line="240" w:before="0" w:after="160"/>
         <w:jc w:val="left"/>
         <w:rPr>
-          <w:rFonts w:eastAsia="Calibri" w:cs="" w:cstheme="minorBidi" w:eastAsiaTheme="minorHAnsi"/>
-          <w:color w:val="auto"/>
-          <w:kern w:val="0"/>
-          <w:sz w:val="28"/>
-          <w:szCs w:val="28"/>
-          <w:lang w:val="es-ES" w:eastAsia="en-US" w:bidi="ar-SA"/>
-        </w:rPr>
-      </w:pPr>
-      <w:r>
-        <w:rPr>
-          <w:u w:val="none"/>
+          <w:rFonts w:ascii="Calibri" w:hAnsi="Calibri" w:eastAsia="Calibri" w:cs="" w:cstheme="minorBidi" w:eastAsiaTheme="minorHAnsi"/>
+          <w:color w:val="auto"/>
+          <w:kern w:val="0"/>
+          <w:sz w:val="28"/>
+          <w:szCs w:val="28"/>
+          <w:lang w:val="es-ES" w:eastAsia="en-US" w:bidi="ar-SA"/>
+        </w:rPr>
+      </w:pPr>
+      <w:r>
+        <w:rPr>
+          <w:rFonts w:eastAsia="Calibri" w:cs="" w:cstheme="minorBidi" w:eastAsiaTheme="minorHAnsi"/>
+          <w:color w:val="auto"/>
+          <w:kern w:val="0"/>
+          <w:sz w:val="28"/>
+          <w:szCs w:val="28"/>
+          <w:lang w:val="es-ES" w:eastAsia="en-US" w:bidi="ar-SA"/>
+        </w:rPr>
+      </w:r>
+    </w:p>
+    <w:p>
+      <w:pPr>
+        <w:pStyle w:val="Normal"/>
+        <w:spacing w:lineRule="auto" w:line="240" w:before="0" w:after="160"/>
+        <w:jc w:val="left"/>
+        <w:rPr>
+          <w:rFonts w:ascii="Calibri" w:hAnsi="Calibri" w:eastAsia="Calibri" w:cs="" w:cstheme="minorBidi" w:eastAsiaTheme="minorHAnsi"/>
+          <w:color w:val="auto"/>
+          <w:kern w:val="0"/>
+          <w:sz w:val="28"/>
+          <w:szCs w:val="28"/>
+          <w:lang w:val="es-ES" w:eastAsia="en-US" w:bidi="ar-SA"/>
+        </w:rPr>
+      </w:pPr>
+      <w:r>
+        <w:rPr>
+          <w:rFonts w:eastAsia="Calibri" w:cs="" w:cstheme="minorBidi" w:eastAsiaTheme="minorHAnsi"/>
+          <w:color w:val="auto"/>
+          <w:kern w:val="0"/>
+          <w:sz w:val="28"/>
+          <w:szCs w:val="28"/>
+          <w:lang w:val="es-ES" w:eastAsia="en-US" w:bidi="ar-SA"/>
+        </w:rPr>
+        <w:t xml:space="preserve">Antes de su partida, pedí permiso al rey </w:t>
+      </w:r>
+      <w:r>
+        <w:rPr>
+          <w:rFonts w:eastAsia="Calibri" w:cs="" w:cstheme="minorBidi" w:eastAsiaTheme="minorHAnsi"/>
+          <w:color w:val="auto"/>
+          <w:kern w:val="0"/>
+          <w:sz w:val="28"/>
+          <w:szCs w:val="28"/>
+          <w:u w:val="none"/>
+          <w:lang w:val="es-ES" w:eastAsia="en-US" w:bidi="ar-SA"/>
+        </w:rPr>
+        <w:t>Frenfur para poder unirme a ellos porque, a parte de querer ayudar en su honorable causa quería ver mundo. El viaje a las ruinas de los cuidadores despertó en mi interior unas ganas sin igual de explorar todo a mi alrededor. Desde pantanos hast</w:t>
+      </w:r>
+      <w:r>
+        <w:rPr>
+          <w:rFonts w:eastAsia="Calibri" w:cs="" w:cstheme="minorBidi" w:eastAsiaTheme="minorHAnsi"/>
+          <w:color w:val="auto"/>
+          <w:kern w:val="0"/>
+          <w:sz w:val="28"/>
+          <w:szCs w:val="28"/>
+          <w:u w:val="none"/>
+          <w:lang w:val="es-ES" w:eastAsia="en-US" w:bidi="ar-SA"/>
+        </w:rPr>
+        <w:t>a colinas, desde colinas hasta bosques. Lo quería visitar todo.</w:t>
+      </w:r>
+    </w:p>
+    <w:p>
+      <w:pPr>
+        <w:pStyle w:val="Normal"/>
+        <w:spacing w:lineRule="auto" w:line="240" w:before="0" w:after="160"/>
+        <w:jc w:val="left"/>
+        <w:rPr>
+          <w:rFonts w:ascii="Calibri" w:hAnsi="Calibri" w:eastAsia="Calibri" w:cs="" w:cstheme="minorBidi" w:eastAsiaTheme="minorHAnsi"/>
+          <w:color w:val="auto"/>
+          <w:kern w:val="0"/>
+          <w:sz w:val="28"/>
+          <w:szCs w:val="28"/>
+          <w:lang w:val="es-ES" w:eastAsia="en-US" w:bidi="ar-SA"/>
+        </w:rPr>
+      </w:pPr>
+      <w:r>
+        <w:rPr>
+          <w:rFonts w:eastAsia="Calibri" w:cs="" w:cstheme="minorBidi" w:eastAsiaTheme="minorHAnsi"/>
+          <w:color w:val="auto"/>
+          <w:kern w:val="0"/>
+          <w:sz w:val="28"/>
+          <w:szCs w:val="28"/>
+          <w:lang w:val="es-ES" w:eastAsia="en-US" w:bidi="ar-SA"/>
+        </w:rPr>
+      </w:r>
+    </w:p>
+    <w:p>
+      <w:pPr>
+        <w:pStyle w:val="Normal"/>
+        <w:spacing w:lineRule="auto" w:line="240" w:before="0" w:after="160"/>
+        <w:jc w:val="left"/>
+        <w:rPr>
+          <w:rFonts w:ascii="Calibri" w:hAnsi="Calibri" w:eastAsia="Calibri" w:cs="" w:cstheme="minorBidi" w:eastAsiaTheme="minorHAnsi"/>
+          <w:color w:val="auto"/>
+          <w:kern w:val="0"/>
+          <w:sz w:val="28"/>
+          <w:szCs w:val="28"/>
+          <w:lang w:val="es-ES" w:eastAsia="en-US" w:bidi="ar-SA"/>
+        </w:rPr>
+      </w:pPr>
+      <w:r>
+        <w:rPr>
+          <w:rFonts w:eastAsia="Calibri" w:cs="" w:cstheme="minorBidi" w:eastAsiaTheme="minorHAnsi"/>
+          <w:color w:val="auto"/>
+          <w:kern w:val="0"/>
+          <w:sz w:val="28"/>
+          <w:szCs w:val="28"/>
+          <w:u w:val="none"/>
+          <w:lang w:val="es-ES" w:eastAsia="en-US" w:bidi="ar-SA"/>
+        </w:rPr>
+        <w:t xml:space="preserve">Dado que el rey me tenía un aprecio especial me dejó partir con ellos. No tenía que preocuparse por mi ya que iba con dos de las personas más sabias que hemos conocido. </w:t>
+      </w:r>
+    </w:p>
+    <w:p>
+      <w:pPr>
+        <w:pStyle w:val="Normal"/>
+        <w:spacing w:lineRule="auto" w:line="240" w:before="0" w:after="160"/>
+        <w:jc w:val="left"/>
+        <w:rPr>
+          <w:rFonts w:ascii="Calibri" w:hAnsi="Calibri" w:eastAsia="Calibri" w:cs="" w:cstheme="minorBidi" w:eastAsiaTheme="minorHAnsi"/>
+          <w:color w:val="auto"/>
+          <w:kern w:val="0"/>
+          <w:sz w:val="28"/>
+          <w:szCs w:val="28"/>
+          <w:lang w:val="es-ES" w:eastAsia="en-US" w:bidi="ar-SA"/>
+        </w:rPr>
+      </w:pPr>
+      <w:r>
+        <w:rPr>
+          <w:rFonts w:eastAsia="Calibri" w:cs="" w:cstheme="minorBidi" w:eastAsiaTheme="minorHAnsi"/>
+          <w:color w:val="auto"/>
+          <w:kern w:val="0"/>
+          <w:sz w:val="28"/>
+          <w:szCs w:val="28"/>
+          <w:lang w:val="es-ES" w:eastAsia="en-US" w:bidi="ar-SA"/>
+        </w:rPr>
+      </w:r>
+    </w:p>
+    <w:p>
+      <w:pPr>
+        <w:pStyle w:val="Normal"/>
+        <w:spacing w:lineRule="auto" w:line="240" w:before="0" w:after="160"/>
+        <w:jc w:val="left"/>
+        <w:rPr>
+          <w:rFonts w:ascii="Calibri" w:hAnsi="Calibri" w:eastAsia="Calibri" w:cs="" w:cstheme="minorBidi" w:eastAsiaTheme="minorHAnsi"/>
+          <w:color w:val="auto"/>
+          <w:kern w:val="0"/>
+          <w:sz w:val="28"/>
+          <w:szCs w:val="28"/>
+          <w:lang w:val="es-ES" w:eastAsia="en-US" w:bidi="ar-SA"/>
+        </w:rPr>
+      </w:pPr>
+      <w:r>
+        <w:rPr>
+          <w:rFonts w:eastAsia="Calibri" w:cs="" w:cstheme="minorBidi" w:eastAsiaTheme="minorHAnsi"/>
+          <w:color w:val="auto"/>
+          <w:kern w:val="0"/>
+          <w:sz w:val="28"/>
+          <w:szCs w:val="28"/>
+          <w:lang w:val="es-ES" w:eastAsia="en-US" w:bidi="ar-SA"/>
+        </w:rPr>
+      </w:r>
+    </w:p>
+    <w:p>
+      <w:pPr>
+        <w:pStyle w:val="Normal"/>
+        <w:spacing w:lineRule="auto" w:line="240" w:before="0" w:after="160"/>
+        <w:jc w:val="left"/>
+        <w:rPr>
+          <w:rFonts w:eastAsia="Calibri" w:cs="" w:cstheme="minorBidi" w:eastAsiaTheme="minorHAnsi"/>
+          <w:color w:val="auto"/>
+          <w:kern w:val="0"/>
+          <w:sz w:val="28"/>
+          <w:szCs w:val="28"/>
+          <w:lang w:val="es-ES" w:eastAsia="en-US" w:bidi="ar-SA"/>
+        </w:rPr>
+      </w:pPr>
+      <w:r>
+        <w:rPr>
+          <w:rFonts w:eastAsia="Calibri" w:cs="" w:cstheme="minorBidi" w:eastAsiaTheme="minorHAnsi"/>
+          <w:color w:val="auto"/>
+          <w:kern w:val="0"/>
+          <w:sz w:val="28"/>
+          <w:szCs w:val="28"/>
+          <w:lang w:val="es-ES" w:eastAsia="en-US" w:bidi="ar-SA"/>
         </w:rPr>
       </w:r>
     </w:p>

</xml_diff>

<commit_message>
Avances en la busqueda de Baldran
</commit_message>
<xml_diff>
--- a/History/Andres/Diario de Kalig.docx
+++ b/History/Andres/Diario de Kalig.docx
@@ -1931,8 +1931,8 @@
         </w:rPr>
         <w:t xml:space="preserve">Han llegado noticias de que al fuerte llegó un mensajero de Gala por parte del rey de Runn el cual se enteró que se construyó un fuerte en sus fronteras sin su permiso. Las palabras exactas del mensajero fueron -El rey Bronjulf de Gala exige explicaciones de porque su reino ha sufrido esta ocupación por enanos y hombres que no son del reino de Runn-. Rápidamente el líder del fuerte, de nombre </w:t>
       </w:r>
-      <w:bookmarkStart w:id="2" w:name="__DdeLink__124_1617583732"/>
-      <w:bookmarkStart w:id="3" w:name="__DdeLink__116_3920742591"/>
+      <w:bookmarkStart w:id="2" w:name="__DdeLink__116_3920742591"/>
+      <w:bookmarkStart w:id="3" w:name="__DdeLink__124_1617583732"/>
       <w:r>
         <w:rPr>
           <w:sz w:val="28"/>
@@ -4163,7 +4163,103 @@
           <w:u w:val="none"/>
           <w:lang w:val="es-ES" w:eastAsia="en-US" w:bidi="ar-SA"/>
         </w:rPr>
-        <w:t>Esta ciudad no solo era grande sino que además había una cantidad inmensa de edificios. Desde casitas para los granjeros fuera de las murallas hasta unas torres muy altas repartidas por toda la ciudad. Estas torres me parecieron muy peculiares por su forma. No tenían la típica forma circular ni habían unos cuantos arqueros vigilando los alrededores como las demás torres que llegué a ver por esta tierra sino que más bien todo lo contrario, en vez de circular, eran triangulares y en vez de tener a dos o tres arqueros había magos y, como mucho, había algún que otro hombre portando un arma que no había visto jamás, era un arma parecida al arco pero agregándole al centro del arco una especie de trozo de madera para sujetar la cuerda que al soltarla la flecha salía con una potencia que era capaz incluso de perforar armaduras de caballeros.  Esa arma se llamaba ballesta.</w:t>
+        <w:t xml:space="preserve">Esta ciudad no solo era grande sino que además había una cantidad inmensa de edificios. Desde casitas para los granjeros fuera de las murallas hasta unas torres muy altas repartidas por toda la ciudad. Estas torres me parecieron muy peculiares por su forma. No tenían la típica forma circular ni habían unos cuantos arqueros vigilando los alrededores como las demás torres que llegué a ver por esta tierra sino que más bien todo lo contrario, en vez de circular, eran triangulares y en vez de tener a dos o tres arqueros había magos y </w:t>
+      </w:r>
+      <w:r>
+        <w:rPr>
+          <w:rFonts w:eastAsia="Calibri" w:cs="" w:cstheme="minorBidi" w:eastAsiaTheme="minorHAnsi"/>
+          <w:color w:val="auto"/>
+          <w:kern w:val="0"/>
+          <w:sz w:val="28"/>
+          <w:szCs w:val="28"/>
+          <w:u w:val="none"/>
+          <w:lang w:val="es-ES" w:eastAsia="en-US" w:bidi="ar-SA"/>
+        </w:rPr>
+        <w:t>también</w:t>
+      </w:r>
+      <w:r>
+        <w:rPr>
+          <w:rFonts w:eastAsia="Calibri" w:cs="" w:cstheme="minorBidi" w:eastAsiaTheme="minorHAnsi"/>
+          <w:color w:val="auto"/>
+          <w:kern w:val="0"/>
+          <w:sz w:val="28"/>
+          <w:szCs w:val="28"/>
+          <w:u w:val="none"/>
+          <w:lang w:val="es-ES" w:eastAsia="en-US" w:bidi="ar-SA"/>
+        </w:rPr>
+        <w:t>, había alg</w:t>
+      </w:r>
+      <w:r>
+        <w:rPr>
+          <w:rFonts w:eastAsia="Calibri" w:cs="" w:cstheme="minorBidi" w:eastAsiaTheme="minorHAnsi"/>
+          <w:color w:val="auto"/>
+          <w:kern w:val="0"/>
+          <w:sz w:val="28"/>
+          <w:szCs w:val="28"/>
+          <w:u w:val="none"/>
+          <w:lang w:val="es-ES" w:eastAsia="en-US" w:bidi="ar-SA"/>
+        </w:rPr>
+        <w:t>u</w:t>
+      </w:r>
+      <w:r>
+        <w:rPr>
+          <w:rFonts w:eastAsia="Calibri" w:cs="" w:cstheme="minorBidi" w:eastAsiaTheme="minorHAnsi"/>
+          <w:color w:val="auto"/>
+          <w:kern w:val="0"/>
+          <w:sz w:val="28"/>
+          <w:szCs w:val="28"/>
+          <w:u w:val="none"/>
+          <w:lang w:val="es-ES" w:eastAsia="en-US" w:bidi="ar-SA"/>
+        </w:rPr>
+        <w:t>n</w:t>
+      </w:r>
+      <w:r>
+        <w:rPr>
+          <w:rFonts w:eastAsia="Calibri" w:cs="" w:cstheme="minorBidi" w:eastAsiaTheme="minorHAnsi"/>
+          <w:color w:val="auto"/>
+          <w:kern w:val="0"/>
+          <w:sz w:val="28"/>
+          <w:szCs w:val="28"/>
+          <w:u w:val="none"/>
+          <w:lang w:val="es-ES" w:eastAsia="en-US" w:bidi="ar-SA"/>
+        </w:rPr>
+        <w:t>os</w:t>
+      </w:r>
+      <w:r>
+        <w:rPr>
+          <w:rFonts w:eastAsia="Calibri" w:cs="" w:cstheme="minorBidi" w:eastAsiaTheme="minorHAnsi"/>
+          <w:color w:val="auto"/>
+          <w:kern w:val="0"/>
+          <w:sz w:val="28"/>
+          <w:szCs w:val="28"/>
+          <w:u w:val="none"/>
+          <w:lang w:val="es-ES" w:eastAsia="en-US" w:bidi="ar-SA"/>
+        </w:rPr>
+        <w:t xml:space="preserve"> hombre</w:t>
+      </w:r>
+      <w:r>
+        <w:rPr>
+          <w:rFonts w:eastAsia="Calibri" w:cs="" w:cstheme="minorBidi" w:eastAsiaTheme="minorHAnsi"/>
+          <w:color w:val="auto"/>
+          <w:kern w:val="0"/>
+          <w:sz w:val="28"/>
+          <w:szCs w:val="28"/>
+          <w:u w:val="none"/>
+          <w:lang w:val="es-ES" w:eastAsia="en-US" w:bidi="ar-SA"/>
+        </w:rPr>
+        <w:t>s</w:t>
+      </w:r>
+      <w:r>
+        <w:rPr>
+          <w:rFonts w:eastAsia="Calibri" w:cs="" w:cstheme="minorBidi" w:eastAsiaTheme="minorHAnsi"/>
+          <w:color w:val="auto"/>
+          <w:kern w:val="0"/>
+          <w:sz w:val="28"/>
+          <w:szCs w:val="28"/>
+          <w:u w:val="none"/>
+          <w:lang w:val="es-ES" w:eastAsia="en-US" w:bidi="ar-SA"/>
+        </w:rPr>
+        <w:t xml:space="preserve"> portando un arma que no había visto jamás, era un arma parecida al arco pero agregándole al centro del arco una especie de trozo de madera para sujetar la cuerda que al soltarla la flecha salía con una potencia que era capaz incluso de perforar armaduras de caballeros.  Esa arma se llamaba ballesta.</w:t>
       </w:r>
     </w:p>
     <w:p>
@@ -4229,7 +4325,15 @@
         </w:rPr>
       </w:pPr>
       <w:r>
-        <w:rPr/>
+        <w:rPr>
+          <w:rFonts w:eastAsia="Calibri" w:cs="" w:cstheme="minorBidi" w:eastAsiaTheme="minorHAnsi"/>
+          <w:color w:val="auto"/>
+          <w:kern w:val="0"/>
+          <w:sz w:val="28"/>
+          <w:szCs w:val="28"/>
+          <w:u w:val="none"/>
+          <w:lang w:val="es-ES" w:eastAsia="en-US" w:bidi="ar-SA"/>
+        </w:rPr>
       </w:r>
     </w:p>
     <w:p>
@@ -4249,127 +4353,7 @@
           <w:u w:val="none"/>
           <w:lang w:val="es-ES" w:eastAsia="en-US" w:bidi="ar-SA"/>
         </w:rPr>
-        <w:t xml:space="preserve">Finalmente llegamos a las puertas y me quedé sin palabras. </w:t>
-      </w:r>
-      <w:r>
-        <w:rPr>
-          <w:rFonts w:eastAsia="Calibri" w:cs="" w:cstheme="minorBidi" w:eastAsiaTheme="minorHAnsi"/>
-          <w:color w:val="auto"/>
-          <w:kern w:val="0"/>
-          <w:sz w:val="28"/>
-          <w:szCs w:val="28"/>
-          <w:u w:val="none"/>
-          <w:lang w:val="es-ES" w:eastAsia="en-US" w:bidi="ar-SA"/>
-        </w:rPr>
-        <w:t xml:space="preserve">Me quedé quieto en frente mirando y observando todas las estructuras a mi alrededor. Las puertas eran enormes y su alrededor había una muralla que se alzaba hasta el cielo y había unas defensas muy particulares, una especie de caldero que contenía algún tipo de líquido que servía para echárselo encima a los invasores. Baldran dijo que ese líquido era aceite el cual era muy inflamable. Las puertas me recordaron al gran portón que había en Mened-Pul exceptuando que dichas puertas estaban fabricadas con hierro y  acero lo que las hacía prácticamente impenetrables. Atravesando las puertas nos encontramos  con una serie de edificios militares, la mayoría barracones, en la que los soldados descansaban y entrenaban. Pasado los campamentos militares había otra muralla igual de bien defendidas como la primera y justo pasando esta muralla ya habían los edificios civiles como vendría a ser la posada, el mercado y muchos más. </w:t>
-      </w:r>
-      <w:r>
-        <w:rPr>
-          <w:rFonts w:eastAsia="Calibri" w:cs="" w:cstheme="minorBidi" w:eastAsiaTheme="minorHAnsi"/>
-          <w:color w:val="auto"/>
-          <w:kern w:val="0"/>
-          <w:sz w:val="28"/>
-          <w:szCs w:val="28"/>
-          <w:u w:val="none"/>
-          <w:lang w:val="es-ES" w:eastAsia="en-US" w:bidi="ar-SA"/>
-        </w:rPr>
-        <w:t xml:space="preserve">Había un edificio que me dio mucha curiosidad, era muy alto y por más que mirara hacia arriba no conseguía ver el final. Era como si se alzara hasta arriba y nunca hubiera final. Quizá ese fue el edificio que estuve divisando cuando nos estábamos dirigiendo a este lugar. Le pregunté a Vildgur que edificio era este y me contestó que se trataba de los salones de los reyes. Me extrañé cuando dijo reyes y pregunte -¿Es que acaso hay más de un rey gobernando este sitio? - Vildgur se rió a carcajadas y contestó calmado que si. También añadió que más que reyes, eran </w:t>
-      </w:r>
-      <w:r>
-        <w:rPr>
-          <w:rFonts w:eastAsia="Calibri" w:cs="" w:cstheme="minorBidi" w:eastAsiaTheme="minorHAnsi"/>
-          <w:color w:val="auto"/>
-          <w:kern w:val="0"/>
-          <w:sz w:val="28"/>
-          <w:szCs w:val="28"/>
-          <w:u w:val="none"/>
-          <w:lang w:val="es-ES" w:eastAsia="en-US" w:bidi="ar-SA"/>
-        </w:rPr>
-        <w:t xml:space="preserve">buscadores de un sucesor digno ya que el último rey murió en batalla y sin dejar descendencia cosa que dejó el país </w:t>
-      </w:r>
-      <w:r>
-        <w:rPr>
-          <w:rFonts w:eastAsia="Calibri" w:cs="" w:cstheme="minorBidi" w:eastAsiaTheme="minorHAnsi"/>
-          <w:color w:val="auto"/>
-          <w:kern w:val="0"/>
-          <w:sz w:val="28"/>
-          <w:szCs w:val="28"/>
-          <w:u w:val="none"/>
-          <w:lang w:val="es-ES" w:eastAsia="en-US" w:bidi="ar-SA"/>
-        </w:rPr>
-        <w:t xml:space="preserve">colapsado. </w:t>
-      </w:r>
-      <w:r>
-        <w:rPr>
-          <w:rFonts w:eastAsia="Calibri" w:cs="" w:cstheme="minorBidi" w:eastAsiaTheme="minorHAnsi"/>
-          <w:color w:val="auto"/>
-          <w:kern w:val="0"/>
-          <w:sz w:val="28"/>
-          <w:szCs w:val="28"/>
-          <w:u w:val="none"/>
-          <w:lang w:val="es-ES" w:eastAsia="en-US" w:bidi="ar-SA"/>
-        </w:rPr>
-        <w:t xml:space="preserve">Para suerte de muchos los hermanos Rundin </w:t>
-      </w:r>
-      <w:r>
-        <w:rPr>
-          <w:rFonts w:eastAsia="Calibri" w:cs="" w:cstheme="minorBidi" w:eastAsiaTheme="minorHAnsi"/>
-          <w:color w:val="auto"/>
-          <w:kern w:val="0"/>
-          <w:sz w:val="28"/>
-          <w:szCs w:val="28"/>
-          <w:u w:val="none"/>
-          <w:lang w:val="es-ES" w:eastAsia="en-US" w:bidi="ar-SA"/>
-        </w:rPr>
-        <w:t>aparecieron y</w:t>
-      </w:r>
-      <w:r>
-        <w:rPr>
-          <w:rFonts w:eastAsia="Calibri" w:cs="" w:cstheme="minorBidi" w:eastAsiaTheme="minorHAnsi"/>
-          <w:color w:val="auto"/>
-          <w:kern w:val="0"/>
-          <w:sz w:val="28"/>
-          <w:szCs w:val="28"/>
-          <w:u w:val="none"/>
-          <w:lang w:val="es-ES" w:eastAsia="en-US" w:bidi="ar-SA"/>
-        </w:rPr>
-        <w:t xml:space="preserve"> tomaron el control de la ciudad y prometieron a </w:t>
-      </w:r>
-      <w:r>
-        <w:rPr>
-          <w:rFonts w:eastAsia="Calibri" w:cs="" w:cstheme="minorBidi" w:eastAsiaTheme="minorHAnsi"/>
-          <w:color w:val="auto"/>
-          <w:kern w:val="0"/>
-          <w:sz w:val="28"/>
-          <w:szCs w:val="28"/>
-          <w:u w:val="none"/>
-          <w:lang w:val="es-ES" w:eastAsia="en-US" w:bidi="ar-SA"/>
-        </w:rPr>
-        <w:t>su</w:t>
-      </w:r>
-      <w:r>
-        <w:rPr>
-          <w:rFonts w:eastAsia="Calibri" w:cs="" w:cstheme="minorBidi" w:eastAsiaTheme="minorHAnsi"/>
-          <w:color w:val="auto"/>
-          <w:kern w:val="0"/>
-          <w:sz w:val="28"/>
-          <w:szCs w:val="28"/>
-          <w:u w:val="none"/>
-          <w:lang w:val="es-ES" w:eastAsia="en-US" w:bidi="ar-SA"/>
-        </w:rPr>
-        <w:t xml:space="preserve"> pueblo buscar y encontrar un heredero digno. De eso ya hace cinco años. </w:t>
-      </w:r>
-      <w:r>
-        <w:rPr>
-          <w:rFonts w:eastAsia="Calibri" w:cs="" w:cstheme="minorBidi" w:eastAsiaTheme="minorHAnsi"/>
-          <w:color w:val="auto"/>
-          <w:kern w:val="0"/>
-          <w:sz w:val="28"/>
-          <w:szCs w:val="28"/>
-          <w:u w:val="none"/>
-          <w:lang w:val="es-ES" w:eastAsia="en-US" w:bidi="ar-SA"/>
-        </w:rPr>
-        <w:t>No parece que hayan tenido mucha suerte en su búsqueda.</w:t>
+        <w:t>Finalmente llegamos a las puertas y me quedé sin palabras. Me quedé quieto en frente mirando y observando todas las estructuras a mi alrededor. Las puertas eran enormes y su alrededor había una muralla que se alzaba hasta el cielo y había unas defensas muy particulares, una especie de caldero que contenía algún tipo de líquido que servía para echárselo encima a los invasores. Baldran dijo que ese líquido era aceite el cual era muy inflamable. Las puertas me recordaron al gran portón que había en Mened-Pul exceptuando que dichas puertas estaban fabricadas con hierro y  acero lo que las hacía prácticamente impenetrables. Atravesando las puertas nos encontramos  con una serie de edificios militares, la mayoría barracones, en la que los soldados descansaban y entrenaban. Pasado los campamentos militares había otra muralla igual de bien defendidas como la primera y justo pasando esta muralla ya habían los edificios civiles como vendría a ser la posada, el mercado y muchos más. Había un edificio que me dio mucha curiosidad, era muy alto y por más que mirara hacia arriba no conseguía ver el final. Era como si se alzara hasta arriba y nunca hubiera final. Quizá ese fue el edificio que estuve divisando cuando nos estábamos dirigiendo a este lugar. Le pregunté a Vildgur que edificio era este y me contestó que se trataba de los salones de los reyes. Me extrañé cuando dijo reyes y pregunte -¿Es que acaso hay más de un rey gobernando este sitio? - Vildgur se rió a carcajadas y contestó calmado que si. También añadió que más que reyes, eran buscadores de un sucesor digno ya que el último rey murió en batalla y sin dejar descendencia cosa que dejó el país colapsado. Para suerte de muchos los hermanos Rundin aparecieron y tomaron el control de la ciudad y prometieron a su pueblo buscar y encontrar un heredero digno. De eso ya hace cinco años. No parece que hayan tenido mucha suerte en su búsqueda.</w:t>
       </w:r>
     </w:p>
     <w:p>
@@ -4396,18 +4380,19 @@
         <w:pStyle w:val="Normal"/>
         <w:spacing w:lineRule="auto" w:line="240" w:before="0" w:after="160"/>
         <w:jc w:val="left"/>
-        <w:rPr>
-          <w:rFonts w:eastAsia="Calibri" w:cs="" w:cstheme="minorBidi" w:eastAsiaTheme="minorHAnsi"/>
-          <w:color w:val="auto"/>
-          <w:kern w:val="0"/>
-          <w:sz w:val="28"/>
-          <w:szCs w:val="28"/>
-          <w:u w:val="none"/>
-          <w:lang w:val="es-ES" w:eastAsia="en-US" w:bidi="ar-SA"/>
-        </w:rPr>
-      </w:pPr>
-      <w:r>
-        <w:rPr/>
+        <w:rPr/>
+      </w:pPr>
+      <w:r>
+        <w:rPr>
+          <w:rFonts w:eastAsia="Calibri" w:cs="" w:cstheme="minorBidi" w:eastAsiaTheme="minorHAnsi"/>
+          <w:color w:val="auto"/>
+          <w:kern w:val="0"/>
+          <w:sz w:val="28"/>
+          <w:szCs w:val="28"/>
+          <w:u w:val="none"/>
+          <w:lang w:val="es-ES" w:eastAsia="en-US" w:bidi="ar-SA"/>
+        </w:rPr>
+        <w:t xml:space="preserve">Baldran entró al gran salón de los reyes para hablar con las personas al mando de la ciudad y saber si podían acceder a documentos oficiales de la resistencia. Baldran esperaba tener un poco de suerte y conseguir fácilmente la información que buscaba. Los dos hermanos dejaron a Baldran y a Kalig entrar al salón donde se guardaban todos los documentos que por décadas se habían recopilado acerca la historia de Cinnabar. Mientras Baldran revisaba cuidadosamente dichos documentos, Kalig mantuvo su mente ocupada mirando de que forma estaba diseñado el salón en el que estaban. </w:t>
       </w:r>
     </w:p>
     <w:p>
@@ -4446,7 +4431,133 @@
           <w:u w:val="none"/>
           <w:lang w:val="es-ES" w:eastAsia="en-US" w:bidi="ar-SA"/>
         </w:rPr>
+        <w:t xml:space="preserve">Después de una exhaustiva búsqueda Baldran no logró encontrar ningún tipo de información relevante acerca </w:t>
+      </w:r>
+      <w:r>
+        <w:rPr>
+          <w:rFonts w:eastAsia="Calibri" w:cs="" w:cstheme="minorBidi" w:eastAsiaTheme="minorHAnsi"/>
+          <w:color w:val="auto"/>
+          <w:kern w:val="0"/>
+          <w:sz w:val="28"/>
+          <w:szCs w:val="28"/>
+          <w:u w:val="none"/>
+          <w:lang w:val="es-ES" w:eastAsia="en-US" w:bidi="ar-SA"/>
+        </w:rPr>
+        <w:t xml:space="preserve">los hombres de Cinnabar que durante mucho tiempo lucharon contra los dragones. Sin embargo encontró unos documentos acerca de una raza de elfos que durante mucho tiempo estuvieron asentados en Coven. A Baldran le pareció extraño nunca haber oído hablar de dichos elfos teniendo en cuenta la de veces que había estado en Coven y sus alrededores. Siguió leyendo el documento y al parecer estos elfos fueron, y seguramente actualmente lo siguen siendo, los mejores practicantes de magia defensiva que conoció esta tierra conocida. Según este escrito el nombre que se les dio a los elfos fue el de Renorian. </w:t>
+      </w:r>
+    </w:p>
+    <w:p>
+      <w:pPr>
+        <w:pStyle w:val="Normal"/>
+        <w:spacing w:lineRule="auto" w:line="240" w:before="0" w:after="160"/>
+        <w:jc w:val="left"/>
+        <w:rPr>
+          <w:rFonts w:eastAsia="Calibri" w:cs="" w:cstheme="minorBidi" w:eastAsiaTheme="minorHAnsi"/>
+          <w:color w:val="auto"/>
+          <w:kern w:val="0"/>
+          <w:sz w:val="28"/>
+          <w:szCs w:val="28"/>
+          <w:u w:val="none"/>
+          <w:lang w:val="es-ES" w:eastAsia="en-US" w:bidi="ar-SA"/>
+        </w:rPr>
+      </w:pPr>
+      <w:r>
+        <w:rPr/>
+      </w:r>
+    </w:p>
+    <w:p>
+      <w:pPr>
+        <w:pStyle w:val="Normal"/>
+        <w:spacing w:lineRule="auto" w:line="240" w:before="0" w:after="160"/>
+        <w:jc w:val="left"/>
+        <w:rPr/>
+      </w:pPr>
+      <w:r>
+        <w:rPr>
+          <w:rFonts w:eastAsia="Calibri" w:cs="" w:cstheme="minorBidi" w:eastAsiaTheme="minorHAnsi"/>
+          <w:color w:val="auto"/>
+          <w:kern w:val="0"/>
+          <w:sz w:val="28"/>
+          <w:szCs w:val="28"/>
+          <w:u w:val="none"/>
+          <w:lang w:val="es-ES" w:eastAsia="en-US" w:bidi="ar-SA"/>
+        </w:rPr>
+        <w:t>Fue una raza que f</w:t>
+      </w:r>
+      <w:r>
+        <w:rPr>
+          <w:rFonts w:eastAsia="Calibri" w:cs="" w:cstheme="minorBidi" w:eastAsiaTheme="minorHAnsi"/>
+          <w:color w:val="auto"/>
+          <w:kern w:val="0"/>
+          <w:sz w:val="28"/>
+          <w:szCs w:val="28"/>
+          <w:u w:val="none"/>
+          <w:lang w:val="es-ES" w:eastAsia="en-US" w:bidi="ar-SA"/>
+        </w:rPr>
+        <w:t xml:space="preserve">ueron atacados y que de la noche a la mañana desapareció sin dejar rastro. Después de haber leído esto Baldran s3e replanteó bscar a estos elfos y cambiar de forma drástica sus planes pero decidió seguir buscando a esos hombres de antaño y encontrar a alguien que supiera de ellos. </w:t>
+      </w:r>
+    </w:p>
+    <w:p>
+      <w:pPr>
+        <w:pStyle w:val="Normal"/>
+        <w:spacing w:lineRule="auto" w:line="240" w:before="0" w:after="160"/>
+        <w:jc w:val="left"/>
+        <w:rPr>
+          <w:rFonts w:eastAsia="Calibri" w:cs="" w:cstheme="minorBidi" w:eastAsiaTheme="minorHAnsi"/>
+          <w:color w:val="auto"/>
+          <w:kern w:val="0"/>
+          <w:sz w:val="28"/>
+          <w:szCs w:val="28"/>
+          <w:u w:val="none"/>
+          <w:lang w:val="es-ES" w:eastAsia="en-US" w:bidi="ar-SA"/>
+        </w:rPr>
+      </w:pPr>
+      <w:r>
+        <w:rPr/>
+      </w:r>
+    </w:p>
+    <w:p>
+      <w:pPr>
+        <w:pStyle w:val="Normal"/>
+        <w:spacing w:lineRule="auto" w:line="240" w:before="0" w:after="160"/>
+        <w:jc w:val="left"/>
+        <w:rPr/>
+      </w:pPr>
+      <w:r>
+        <w:rPr>
+          <w:rFonts w:eastAsia="Calibri" w:cs="" w:cstheme="minorBidi" w:eastAsiaTheme="minorHAnsi"/>
+          <w:color w:val="auto"/>
+          <w:kern w:val="0"/>
+          <w:sz w:val="28"/>
+          <w:szCs w:val="28"/>
+          <w:u w:val="none"/>
+          <w:lang w:val="es-ES" w:eastAsia="en-US" w:bidi="ar-SA"/>
+        </w:rPr>
+        <w:t>Lo que Baldran no sabía sobre esos elfos</w:t>
+      </w:r>
+      <w:r>
+        <w:rPr>
+          <w:rFonts w:eastAsia="Calibri" w:cs="" w:cstheme="minorBidi" w:eastAsiaTheme="minorHAnsi"/>
+          <w:color w:val="auto"/>
+          <w:kern w:val="0"/>
+          <w:sz w:val="28"/>
+          <w:szCs w:val="28"/>
+          <w:u w:val="none"/>
+          <w:lang w:val="es-ES" w:eastAsia="en-US" w:bidi="ar-SA"/>
+        </w:rPr>
         <w:t xml:space="preserve"> </w:t>
+      </w:r>
+      <w:r>
+        <w:rPr>
+          <w:rFonts w:eastAsia="Calibri" w:cs="" w:cstheme="minorBidi" w:eastAsiaTheme="minorHAnsi"/>
+          <w:color w:val="auto"/>
+          <w:kern w:val="0"/>
+          <w:sz w:val="28"/>
+          <w:szCs w:val="28"/>
+          <w:u w:val="none"/>
+          <w:lang w:val="es-ES" w:eastAsia="en-US" w:bidi="ar-SA"/>
+        </w:rPr>
+        <w:t xml:space="preserve">que ellos son, actualmente, los únicos que han peleado contra los dragones y han conseguido repelerlos con éxito. Algo que al descubrirlo más adelante los buscara. </w:t>
       </w:r>
     </w:p>
     <w:sectPr>

</xml_diff>

<commit_message>
Historia de Runn tomando una forma interesante
</commit_message>
<xml_diff>
--- a/History/Andres/Diario de Kalig.docx
+++ b/History/Andres/Diario de Kalig.docx
@@ -1931,8 +1931,8 @@
         </w:rPr>
         <w:t xml:space="preserve">Han llegado noticias de que al fuerte llegó un mensajero de Gala por parte del rey de Runn el cual se enteró que se construyó un fuerte en sus fronteras sin su permiso. Las palabras exactas del mensajero fueron -El rey Bronjulf de Gala exige explicaciones de porque su reino ha sufrido esta ocupación por enanos y hombres que no son del reino de Runn-. Rápidamente el líder del fuerte, de nombre </w:t>
       </w:r>
-      <w:bookmarkStart w:id="2" w:name="__DdeLink__116_3920742591"/>
-      <w:bookmarkStart w:id="3" w:name="__DdeLink__124_1617583732"/>
+      <w:bookmarkStart w:id="2" w:name="__DdeLink__124_1617583732"/>
+      <w:bookmarkStart w:id="3" w:name="__DdeLink__116_3920742591"/>
       <w:r>
         <w:rPr>
           <w:sz w:val="28"/>
@@ -4163,31 +4163,242 @@
           <w:u w:val="none"/>
           <w:lang w:val="es-ES" w:eastAsia="en-US" w:bidi="ar-SA"/>
         </w:rPr>
-        <w:t xml:space="preserve">Esta ciudad no solo era grande sino que además había una cantidad inmensa de edificios. Desde casitas para los granjeros fuera de las murallas hasta unas torres muy altas repartidas por toda la ciudad. Estas torres me parecieron muy peculiares por su forma. No tenían la típica forma circular ni habían unos cuantos arqueros vigilando los alrededores como las demás torres que llegué a ver por esta tierra sino que más bien todo lo contrario, en vez de circular, eran triangulares y en vez de tener a dos o tres arqueros había magos y </w:t>
-      </w:r>
-      <w:r>
-        <w:rPr>
-          <w:rFonts w:eastAsia="Calibri" w:cs="" w:cstheme="minorBidi" w:eastAsiaTheme="minorHAnsi"/>
-          <w:color w:val="auto"/>
-          <w:kern w:val="0"/>
-          <w:sz w:val="28"/>
-          <w:szCs w:val="28"/>
-          <w:u w:val="none"/>
-          <w:lang w:val="es-ES" w:eastAsia="en-US" w:bidi="ar-SA"/>
-        </w:rPr>
-        <w:t>también</w:t>
-      </w:r>
-      <w:r>
-        <w:rPr>
-          <w:rFonts w:eastAsia="Calibri" w:cs="" w:cstheme="minorBidi" w:eastAsiaTheme="minorHAnsi"/>
-          <w:color w:val="auto"/>
-          <w:kern w:val="0"/>
-          <w:sz w:val="28"/>
-          <w:szCs w:val="28"/>
-          <w:u w:val="none"/>
-          <w:lang w:val="es-ES" w:eastAsia="en-US" w:bidi="ar-SA"/>
-        </w:rPr>
-        <w:t>, había alg</w:t>
+        <w:t>Esta ciudad no solo era grande sino que además había una cantidad inmensa de edificios. Desde casitas para los granjeros fuera de las murallas hasta unas torres muy altas repartidas por toda la ciudad. Estas torres me parecieron muy peculiares por su forma. No tenían la típica forma circular ni habían unos cuantos arqueros vigilando los alrededores como las demás torres que llegué a ver por esta tierra sino que más bien todo lo contrario, en vez de circular, eran triangulares y en vez de tener a dos o tres arqueros había magos y también, había algunos hombres portando un arma que no había visto jamás, era un arma parecida al arco pero agregándole al centro del arco una especie de trozo de madera para sujetar la cuerda que al soltarla la flecha salía con una potencia que era capaz incluso de perforar armaduras de caballeros.  Esa arma se llamaba ballesta.</w:t>
+      </w:r>
+    </w:p>
+    <w:p>
+      <w:pPr>
+        <w:pStyle w:val="Normal"/>
+        <w:spacing w:lineRule="auto" w:line="240" w:before="0" w:after="160"/>
+        <w:jc w:val="left"/>
+        <w:rPr>
+          <w:rFonts w:eastAsia="Calibri" w:cs="" w:cstheme="minorBidi" w:eastAsiaTheme="minorHAnsi"/>
+          <w:color w:val="auto"/>
+          <w:kern w:val="0"/>
+          <w:sz w:val="28"/>
+          <w:szCs w:val="28"/>
+          <w:u w:val="none"/>
+          <w:lang w:val="es-ES" w:eastAsia="en-US" w:bidi="ar-SA"/>
+        </w:rPr>
+      </w:pPr>
+      <w:r>
+        <w:rPr>
+          <w:rFonts w:eastAsia="Calibri" w:cs="" w:cstheme="minorBidi" w:eastAsiaTheme="minorHAnsi"/>
+          <w:color w:val="auto"/>
+          <w:kern w:val="0"/>
+          <w:sz w:val="28"/>
+          <w:szCs w:val="28"/>
+          <w:u w:val="none"/>
+          <w:lang w:val="es-ES" w:eastAsia="en-US" w:bidi="ar-SA"/>
+        </w:rPr>
+      </w:r>
+    </w:p>
+    <w:p>
+      <w:pPr>
+        <w:pStyle w:val="Normal"/>
+        <w:spacing w:lineRule="auto" w:line="240" w:before="0" w:after="160"/>
+        <w:jc w:val="left"/>
+        <w:rPr/>
+      </w:pPr>
+      <w:r>
+        <w:rPr>
+          <w:rFonts w:eastAsia="Calibri" w:cs="" w:cstheme="minorBidi" w:eastAsiaTheme="minorHAnsi"/>
+          <w:color w:val="auto"/>
+          <w:kern w:val="0"/>
+          <w:sz w:val="28"/>
+          <w:szCs w:val="28"/>
+          <w:u w:val="none"/>
+          <w:lang w:val="es-ES" w:eastAsia="en-US" w:bidi="ar-SA"/>
+        </w:rPr>
+        <w:t xml:space="preserve">Baldran me contó que hubo una ballesta que ganó un renombre importante en estas tierras durante la época de los dragones de nombre High-Strung, el verdugo de los ancianos, pero que se perdió poco después de que los hombres que luchaban contra los dragones  centraran su atención en una amenaza mayor, los hombres bestia. </w:t>
+      </w:r>
+    </w:p>
+    <w:p>
+      <w:pPr>
+        <w:pStyle w:val="Normal"/>
+        <w:spacing w:lineRule="auto" w:line="240" w:before="0" w:after="160"/>
+        <w:jc w:val="left"/>
+        <w:rPr>
+          <w:rFonts w:eastAsia="Calibri" w:cs="" w:cstheme="minorBidi" w:eastAsiaTheme="minorHAnsi"/>
+          <w:color w:val="auto"/>
+          <w:kern w:val="0"/>
+          <w:sz w:val="28"/>
+          <w:szCs w:val="28"/>
+          <w:u w:val="none"/>
+          <w:lang w:val="es-ES" w:eastAsia="en-US" w:bidi="ar-SA"/>
+        </w:rPr>
+      </w:pPr>
+      <w:r>
+        <w:rPr>
+          <w:rFonts w:eastAsia="Calibri" w:cs="" w:cstheme="minorBidi" w:eastAsiaTheme="minorHAnsi"/>
+          <w:color w:val="auto"/>
+          <w:kern w:val="0"/>
+          <w:sz w:val="28"/>
+          <w:szCs w:val="28"/>
+          <w:u w:val="none"/>
+          <w:lang w:val="es-ES" w:eastAsia="en-US" w:bidi="ar-SA"/>
+        </w:rPr>
+      </w:r>
+    </w:p>
+    <w:p>
+      <w:pPr>
+        <w:pStyle w:val="Normal"/>
+        <w:spacing w:lineRule="auto" w:line="240" w:before="0" w:after="160"/>
+        <w:jc w:val="left"/>
+        <w:rPr/>
+      </w:pPr>
+      <w:r>
+        <w:rPr>
+          <w:rFonts w:eastAsia="Calibri" w:cs="" w:cstheme="minorBidi" w:eastAsiaTheme="minorHAnsi"/>
+          <w:color w:val="auto"/>
+          <w:kern w:val="0"/>
+          <w:sz w:val="28"/>
+          <w:szCs w:val="28"/>
+          <w:u w:val="none"/>
+          <w:lang w:val="es-ES" w:eastAsia="en-US" w:bidi="ar-SA"/>
+        </w:rPr>
+        <w:t>Finalmente llegamos a las puertas y me quedé sin palabras. Me quedé quieto en frente mirando y observando todas las estructuras a mi alrededor. Las puertas eran enormes y su alrededor había una muralla que se alzaba hasta el cielo y había unas defensas muy particulares, una especie de caldero que contenía algún tipo de líquido que servía para echárselo encima a los invasores. Baldran dijo que ese líquido era aceite el cual era muy inflamable. Las puertas me recordaron al gran portón que había en Mened-Pul exceptuando que dichas puertas estaban fabricadas con hierro y  acero lo que las hacía prácticamente impenetrables. Atravesando las puertas nos encontramos  con una serie de edificios militares, la mayoría barracones, en la que los soldados descansaban y entrenaban. Pasado los campamentos militares había otra muralla igual de bien defendidas como la primera y justo pasando esta muralla ya habían los edificios civiles como vendría a ser la posada, el mercado y muchos más. Había un edificio que me dio mucha curiosidad, era muy alto y por más que mirara hacia arriba no conseguía ver el final. Era como si se alzara hasta arriba y nunca hubiera final. Quizá ese fue el edificio que estuve divisando cuando nos estábamos dirigiendo a este lugar. Le pregunté a Vildgur que edificio era este y me contestó que se trataba de los salones de los reyes. Me extrañé cuando dijo reyes y pregunte -¿Es que acaso hay más de un rey gobernando este sitio? - Vildgur se rió a carcajadas y contestó calmado que si. También añadió que más que reyes, eran buscadores de un sucesor digno ya que el último rey murió en batalla y sin dejar descendencia cosa que dejó el país colapsado. Para suerte de muchos los hermanos Rundin aparecieron y tomaron el control de la ciudad y prometieron a su pueblo buscar y encontrar un heredero digno. De eso ya hace cinco años. No parece que hayan tenido mucha suerte en su búsqueda.</w:t>
+      </w:r>
+    </w:p>
+    <w:p>
+      <w:pPr>
+        <w:pStyle w:val="Normal"/>
+        <w:spacing w:lineRule="auto" w:line="240" w:before="0" w:after="160"/>
+        <w:jc w:val="left"/>
+        <w:rPr>
+          <w:rFonts w:eastAsia="Calibri" w:cs="" w:cstheme="minorBidi" w:eastAsiaTheme="minorHAnsi"/>
+          <w:color w:val="auto"/>
+          <w:kern w:val="0"/>
+          <w:sz w:val="28"/>
+          <w:szCs w:val="28"/>
+          <w:u w:val="none"/>
+          <w:lang w:val="es-ES" w:eastAsia="en-US" w:bidi="ar-SA"/>
+        </w:rPr>
+      </w:pPr>
+      <w:r>
+        <w:rPr>
+          <w:rFonts w:eastAsia="Calibri" w:cs="" w:cstheme="minorBidi" w:eastAsiaTheme="minorHAnsi"/>
+          <w:color w:val="auto"/>
+          <w:kern w:val="0"/>
+          <w:sz w:val="28"/>
+          <w:szCs w:val="28"/>
+          <w:u w:val="none"/>
+          <w:lang w:val="es-ES" w:eastAsia="en-US" w:bidi="ar-SA"/>
+        </w:rPr>
+      </w:r>
+    </w:p>
+    <w:p>
+      <w:pPr>
+        <w:pStyle w:val="Normal"/>
+        <w:spacing w:lineRule="auto" w:line="240" w:before="0" w:after="160"/>
+        <w:jc w:val="left"/>
+        <w:rPr/>
+      </w:pPr>
+      <w:r>
+        <w:rPr>
+          <w:rFonts w:eastAsia="Calibri" w:cs="" w:cstheme="minorBidi" w:eastAsiaTheme="minorHAnsi"/>
+          <w:color w:val="auto"/>
+          <w:kern w:val="0"/>
+          <w:sz w:val="28"/>
+          <w:szCs w:val="28"/>
+          <w:u w:val="none"/>
+          <w:lang w:val="es-ES" w:eastAsia="en-US" w:bidi="ar-SA"/>
+        </w:rPr>
+        <w:t xml:space="preserve">Baldran entró al gran salón de los reyes para hablar con las personas al mando de la ciudad y saber si podían acceder a documentos oficiales de la resistencia. Baldran esperaba tener un poco de suerte y conseguir fácilmente la información que buscaba. Los dos hermanos dejaron a Baldran y a Kalig entrar al salón donde se guardaban todos los documentos que por décadas se habían recopilado acerca la historia de Cinnabar. Mientras Baldran revisaba cuidadosamente dichos documentos, Kalig mantuvo su mente ocupada mirando de que forma estaba diseñado el salón en el que estaban. </w:t>
+      </w:r>
+    </w:p>
+    <w:p>
+      <w:pPr>
+        <w:pStyle w:val="Normal"/>
+        <w:spacing w:lineRule="auto" w:line="240" w:before="0" w:after="160"/>
+        <w:jc w:val="left"/>
+        <w:rPr>
+          <w:rFonts w:eastAsia="Calibri" w:cs="" w:cstheme="minorBidi" w:eastAsiaTheme="minorHAnsi"/>
+          <w:color w:val="auto"/>
+          <w:kern w:val="0"/>
+          <w:sz w:val="28"/>
+          <w:szCs w:val="28"/>
+          <w:u w:val="none"/>
+          <w:lang w:val="es-ES" w:eastAsia="en-US" w:bidi="ar-SA"/>
+        </w:rPr>
+      </w:pPr>
+      <w:r>
+        <w:rPr>
+          <w:rFonts w:eastAsia="Calibri" w:cs="" w:cstheme="minorBidi" w:eastAsiaTheme="minorHAnsi"/>
+          <w:color w:val="auto"/>
+          <w:kern w:val="0"/>
+          <w:sz w:val="28"/>
+          <w:szCs w:val="28"/>
+          <w:u w:val="none"/>
+          <w:lang w:val="es-ES" w:eastAsia="en-US" w:bidi="ar-SA"/>
+        </w:rPr>
+      </w:r>
+    </w:p>
+    <w:p>
+      <w:pPr>
+        <w:pStyle w:val="Normal"/>
+        <w:spacing w:lineRule="auto" w:line="240" w:before="0" w:after="160"/>
+        <w:jc w:val="left"/>
+        <w:rPr/>
+      </w:pPr>
+      <w:r>
+        <w:rPr>
+          <w:rFonts w:eastAsia="Calibri" w:cs="" w:cstheme="minorBidi" w:eastAsiaTheme="minorHAnsi"/>
+          <w:color w:val="auto"/>
+          <w:kern w:val="0"/>
+          <w:sz w:val="28"/>
+          <w:szCs w:val="28"/>
+          <w:u w:val="none"/>
+          <w:lang w:val="es-ES" w:eastAsia="en-US" w:bidi="ar-SA"/>
+        </w:rPr>
+        <w:t xml:space="preserve">Después de una exhaustiva búsqueda Baldran no logró encontrar ningún tipo de información relevante acerca los hombres de Cinnabar que durante mucho tiempo lucharon contra los dragones. Sin embargo encontró unos documentos acerca de una raza de elfos que durante mucho tiempo estuvieron asentados en Coven. A Baldran le pareció extraño nunca haber oído hablar de dichos elfos teniendo en cuenta la de veces que había estado en Coven y sus alrededores. Siguió leyendo el documento y al parecer estos elfos fueron, y seguramente actualmente lo siguen siendo, los mejores practicantes de magia defensiva que conoció esta tierra conocida. Según este escrito el nombre que se les dio a los elfos fue el de Renorian. </w:t>
+      </w:r>
+    </w:p>
+    <w:p>
+      <w:pPr>
+        <w:pStyle w:val="Normal"/>
+        <w:spacing w:lineRule="auto" w:line="240" w:before="0" w:after="160"/>
+        <w:jc w:val="left"/>
+        <w:rPr>
+          <w:rFonts w:eastAsia="Calibri" w:cs="" w:cstheme="minorBidi" w:eastAsiaTheme="minorHAnsi"/>
+          <w:color w:val="auto"/>
+          <w:kern w:val="0"/>
+          <w:sz w:val="28"/>
+          <w:szCs w:val="28"/>
+          <w:u w:val="none"/>
+          <w:lang w:val="es-ES" w:eastAsia="en-US" w:bidi="ar-SA"/>
+        </w:rPr>
+      </w:pPr>
+      <w:r>
+        <w:rPr>
+          <w:rFonts w:eastAsia="Calibri" w:cs="" w:cstheme="minorBidi" w:eastAsiaTheme="minorHAnsi"/>
+          <w:color w:val="auto"/>
+          <w:kern w:val="0"/>
+          <w:sz w:val="28"/>
+          <w:szCs w:val="28"/>
+          <w:u w:val="none"/>
+          <w:lang w:val="es-ES" w:eastAsia="en-US" w:bidi="ar-SA"/>
+        </w:rPr>
+      </w:r>
+    </w:p>
+    <w:p>
+      <w:pPr>
+        <w:pStyle w:val="Normal"/>
+        <w:spacing w:lineRule="auto" w:line="240" w:before="0" w:after="160"/>
+        <w:jc w:val="left"/>
+        <w:rPr/>
+      </w:pPr>
+      <w:r>
+        <w:rPr>
+          <w:rFonts w:eastAsia="Calibri" w:cs="" w:cstheme="minorBidi" w:eastAsiaTheme="minorHAnsi"/>
+          <w:color w:val="auto"/>
+          <w:kern w:val="0"/>
+          <w:sz w:val="28"/>
+          <w:szCs w:val="28"/>
+          <w:u w:val="none"/>
+          <w:lang w:val="es-ES" w:eastAsia="en-US" w:bidi="ar-SA"/>
+        </w:rPr>
+        <w:t>Fue una raza que fueron atacados y que de la noche a la mañana desapareció sin dejar rastro. Después de haber leído esto Baldran se replanteó b</w:t>
       </w:r>
       <w:r>
         <w:rPr>
@@ -4211,329 +4422,66 @@
           <w:u w:val="none"/>
           <w:lang w:val="es-ES" w:eastAsia="en-US" w:bidi="ar-SA"/>
         </w:rPr>
-        <w:t>n</w:t>
-      </w:r>
-      <w:r>
-        <w:rPr>
-          <w:rFonts w:eastAsia="Calibri" w:cs="" w:cstheme="minorBidi" w:eastAsiaTheme="minorHAnsi"/>
-          <w:color w:val="auto"/>
-          <w:kern w:val="0"/>
-          <w:sz w:val="28"/>
-          <w:szCs w:val="28"/>
-          <w:u w:val="none"/>
-          <w:lang w:val="es-ES" w:eastAsia="en-US" w:bidi="ar-SA"/>
-        </w:rPr>
-        <w:t>os</w:t>
-      </w:r>
-      <w:r>
-        <w:rPr>
-          <w:rFonts w:eastAsia="Calibri" w:cs="" w:cstheme="minorBidi" w:eastAsiaTheme="minorHAnsi"/>
-          <w:color w:val="auto"/>
-          <w:kern w:val="0"/>
-          <w:sz w:val="28"/>
-          <w:szCs w:val="28"/>
-          <w:u w:val="none"/>
-          <w:lang w:val="es-ES" w:eastAsia="en-US" w:bidi="ar-SA"/>
-        </w:rPr>
-        <w:t xml:space="preserve"> hombre</w:t>
-      </w:r>
-      <w:r>
-        <w:rPr>
-          <w:rFonts w:eastAsia="Calibri" w:cs="" w:cstheme="minorBidi" w:eastAsiaTheme="minorHAnsi"/>
-          <w:color w:val="auto"/>
-          <w:kern w:val="0"/>
-          <w:sz w:val="28"/>
-          <w:szCs w:val="28"/>
-          <w:u w:val="none"/>
-          <w:lang w:val="es-ES" w:eastAsia="en-US" w:bidi="ar-SA"/>
-        </w:rPr>
-        <w:t>s</w:t>
-      </w:r>
-      <w:r>
-        <w:rPr>
-          <w:rFonts w:eastAsia="Calibri" w:cs="" w:cstheme="minorBidi" w:eastAsiaTheme="minorHAnsi"/>
-          <w:color w:val="auto"/>
-          <w:kern w:val="0"/>
-          <w:sz w:val="28"/>
-          <w:szCs w:val="28"/>
-          <w:u w:val="none"/>
-          <w:lang w:val="es-ES" w:eastAsia="en-US" w:bidi="ar-SA"/>
-        </w:rPr>
-        <w:t xml:space="preserve"> portando un arma que no había visto jamás, era un arma parecida al arco pero agregándole al centro del arco una especie de trozo de madera para sujetar la cuerda que al soltarla la flecha salía con una potencia que era capaz incluso de perforar armaduras de caballeros.  Esa arma se llamaba ballesta.</w:t>
-      </w:r>
-    </w:p>
-    <w:p>
-      <w:pPr>
-        <w:pStyle w:val="Normal"/>
-        <w:spacing w:lineRule="auto" w:line="240" w:before="0" w:after="160"/>
-        <w:jc w:val="left"/>
-        <w:rPr>
-          <w:rFonts w:eastAsia="Calibri" w:cs="" w:cstheme="minorBidi" w:eastAsiaTheme="minorHAnsi"/>
-          <w:color w:val="auto"/>
-          <w:kern w:val="0"/>
-          <w:sz w:val="28"/>
-          <w:szCs w:val="28"/>
-          <w:u w:val="none"/>
-          <w:lang w:val="es-ES" w:eastAsia="en-US" w:bidi="ar-SA"/>
-        </w:rPr>
-      </w:pPr>
-      <w:r>
-        <w:rPr>
-          <w:rFonts w:eastAsia="Calibri" w:cs="" w:cstheme="minorBidi" w:eastAsiaTheme="minorHAnsi"/>
-          <w:color w:val="auto"/>
-          <w:kern w:val="0"/>
-          <w:sz w:val="28"/>
-          <w:szCs w:val="28"/>
-          <w:u w:val="none"/>
-          <w:lang w:val="es-ES" w:eastAsia="en-US" w:bidi="ar-SA"/>
-        </w:rPr>
-      </w:r>
-    </w:p>
-    <w:p>
-      <w:pPr>
-        <w:pStyle w:val="Normal"/>
-        <w:spacing w:lineRule="auto" w:line="240" w:before="0" w:after="160"/>
-        <w:jc w:val="left"/>
-        <w:rPr/>
-      </w:pPr>
-      <w:r>
-        <w:rPr>
-          <w:rFonts w:eastAsia="Calibri" w:cs="" w:cstheme="minorBidi" w:eastAsiaTheme="minorHAnsi"/>
-          <w:color w:val="auto"/>
-          <w:kern w:val="0"/>
-          <w:sz w:val="28"/>
-          <w:szCs w:val="28"/>
-          <w:u w:val="none"/>
-          <w:lang w:val="es-ES" w:eastAsia="en-US" w:bidi="ar-SA"/>
-        </w:rPr>
-        <w:t xml:space="preserve">Baldran me contó que hubo una ballesta que ganó un renombre importante en estas tierras durante la época de los dragones de nombre High-Strung, el verdugo de los ancianos, pero que se perdió poco después de que los hombres que luchaban contra los dragones  centraran su atención en una amenaza mayor, los hombres bestia. </w:t>
-      </w:r>
-    </w:p>
-    <w:p>
-      <w:pPr>
-        <w:pStyle w:val="Normal"/>
-        <w:spacing w:lineRule="auto" w:line="240" w:before="0" w:after="160"/>
-        <w:jc w:val="left"/>
-        <w:rPr>
-          <w:rFonts w:eastAsia="Calibri" w:cs="" w:cstheme="minorBidi" w:eastAsiaTheme="minorHAnsi"/>
-          <w:color w:val="auto"/>
-          <w:kern w:val="0"/>
-          <w:sz w:val="28"/>
-          <w:szCs w:val="28"/>
-          <w:u w:val="none"/>
-          <w:lang w:val="es-ES" w:eastAsia="en-US" w:bidi="ar-SA"/>
-        </w:rPr>
-      </w:pPr>
-      <w:r>
-        <w:rPr>
-          <w:rFonts w:eastAsia="Calibri" w:cs="" w:cstheme="minorBidi" w:eastAsiaTheme="minorHAnsi"/>
-          <w:color w:val="auto"/>
-          <w:kern w:val="0"/>
-          <w:sz w:val="28"/>
-          <w:szCs w:val="28"/>
-          <w:u w:val="none"/>
-          <w:lang w:val="es-ES" w:eastAsia="en-US" w:bidi="ar-SA"/>
-        </w:rPr>
-      </w:r>
-    </w:p>
-    <w:p>
-      <w:pPr>
-        <w:pStyle w:val="Normal"/>
-        <w:spacing w:lineRule="auto" w:line="240" w:before="0" w:after="160"/>
-        <w:jc w:val="left"/>
-        <w:rPr/>
-      </w:pPr>
-      <w:r>
-        <w:rPr>
-          <w:rFonts w:eastAsia="Calibri" w:cs="" w:cstheme="minorBidi" w:eastAsiaTheme="minorHAnsi"/>
-          <w:color w:val="auto"/>
-          <w:kern w:val="0"/>
-          <w:sz w:val="28"/>
-          <w:szCs w:val="28"/>
-          <w:u w:val="none"/>
-          <w:lang w:val="es-ES" w:eastAsia="en-US" w:bidi="ar-SA"/>
-        </w:rPr>
-        <w:t>Finalmente llegamos a las puertas y me quedé sin palabras. Me quedé quieto en frente mirando y observando todas las estructuras a mi alrededor. Las puertas eran enormes y su alrededor había una muralla que se alzaba hasta el cielo y había unas defensas muy particulares, una especie de caldero que contenía algún tipo de líquido que servía para echárselo encima a los invasores. Baldran dijo que ese líquido era aceite el cual era muy inflamable. Las puertas me recordaron al gran portón que había en Mened-Pul exceptuando que dichas puertas estaban fabricadas con hierro y  acero lo que las hacía prácticamente impenetrables. Atravesando las puertas nos encontramos  con una serie de edificios militares, la mayoría barracones, en la que los soldados descansaban y entrenaban. Pasado los campamentos militares había otra muralla igual de bien defendidas como la primera y justo pasando esta muralla ya habían los edificios civiles como vendría a ser la posada, el mercado y muchos más. Había un edificio que me dio mucha curiosidad, era muy alto y por más que mirara hacia arriba no conseguía ver el final. Era como si se alzara hasta arriba y nunca hubiera final. Quizá ese fue el edificio que estuve divisando cuando nos estábamos dirigiendo a este lugar. Le pregunté a Vildgur que edificio era este y me contestó que se trataba de los salones de los reyes. Me extrañé cuando dijo reyes y pregunte -¿Es que acaso hay más de un rey gobernando este sitio? - Vildgur se rió a carcajadas y contestó calmado que si. También añadió que más que reyes, eran buscadores de un sucesor digno ya que el último rey murió en batalla y sin dejar descendencia cosa que dejó el país colapsado. Para suerte de muchos los hermanos Rundin aparecieron y tomaron el control de la ciudad y prometieron a su pueblo buscar y encontrar un heredero digno. De eso ya hace cinco años. No parece que hayan tenido mucha suerte en su búsqueda.</w:t>
-      </w:r>
-    </w:p>
-    <w:p>
-      <w:pPr>
-        <w:pStyle w:val="Normal"/>
-        <w:spacing w:lineRule="auto" w:line="240" w:before="0" w:after="160"/>
-        <w:jc w:val="left"/>
-        <w:rPr>
-          <w:rFonts w:eastAsia="Calibri" w:cs="" w:cstheme="minorBidi" w:eastAsiaTheme="minorHAnsi"/>
-          <w:color w:val="auto"/>
-          <w:kern w:val="0"/>
-          <w:sz w:val="28"/>
-          <w:szCs w:val="28"/>
-          <w:u w:val="none"/>
-          <w:lang w:val="es-ES" w:eastAsia="en-US" w:bidi="ar-SA"/>
-        </w:rPr>
-      </w:pPr>
-      <w:r>
-        <w:rPr/>
-      </w:r>
-    </w:p>
-    <w:p>
-      <w:pPr>
-        <w:pStyle w:val="Normal"/>
-        <w:spacing w:lineRule="auto" w:line="240" w:before="0" w:after="160"/>
-        <w:jc w:val="left"/>
-        <w:rPr/>
-      </w:pPr>
-      <w:r>
-        <w:rPr>
-          <w:rFonts w:eastAsia="Calibri" w:cs="" w:cstheme="minorBidi" w:eastAsiaTheme="minorHAnsi"/>
-          <w:color w:val="auto"/>
-          <w:kern w:val="0"/>
-          <w:sz w:val="28"/>
-          <w:szCs w:val="28"/>
-          <w:u w:val="none"/>
-          <w:lang w:val="es-ES" w:eastAsia="en-US" w:bidi="ar-SA"/>
-        </w:rPr>
-        <w:t xml:space="preserve">Baldran entró al gran salón de los reyes para hablar con las personas al mando de la ciudad y saber si podían acceder a documentos oficiales de la resistencia. Baldran esperaba tener un poco de suerte y conseguir fácilmente la información que buscaba. Los dos hermanos dejaron a Baldran y a Kalig entrar al salón donde se guardaban todos los documentos que por décadas se habían recopilado acerca la historia de Cinnabar. Mientras Baldran revisaba cuidadosamente dichos documentos, Kalig mantuvo su mente ocupada mirando de que forma estaba diseñado el salón en el que estaban. </w:t>
-      </w:r>
-    </w:p>
-    <w:p>
-      <w:pPr>
-        <w:pStyle w:val="Normal"/>
-        <w:spacing w:lineRule="auto" w:line="240" w:before="0" w:after="160"/>
-        <w:jc w:val="left"/>
-        <w:rPr>
-          <w:rFonts w:eastAsia="Calibri" w:cs="" w:cstheme="minorBidi" w:eastAsiaTheme="minorHAnsi"/>
-          <w:color w:val="auto"/>
-          <w:kern w:val="0"/>
-          <w:sz w:val="28"/>
-          <w:szCs w:val="28"/>
-          <w:u w:val="none"/>
-          <w:lang w:val="es-ES" w:eastAsia="en-US" w:bidi="ar-SA"/>
-        </w:rPr>
-      </w:pPr>
-      <w:r>
-        <w:rPr/>
-      </w:r>
-    </w:p>
-    <w:p>
-      <w:pPr>
-        <w:pStyle w:val="Normal"/>
-        <w:spacing w:lineRule="auto" w:line="240" w:before="0" w:after="160"/>
-        <w:jc w:val="left"/>
-        <w:rPr/>
-      </w:pPr>
-      <w:r>
-        <w:rPr>
-          <w:rFonts w:eastAsia="Calibri" w:cs="" w:cstheme="minorBidi" w:eastAsiaTheme="minorHAnsi"/>
-          <w:color w:val="auto"/>
-          <w:kern w:val="0"/>
-          <w:sz w:val="28"/>
-          <w:szCs w:val="28"/>
-          <w:u w:val="none"/>
-          <w:lang w:val="es-ES" w:eastAsia="en-US" w:bidi="ar-SA"/>
-        </w:rPr>
-        <w:t xml:space="preserve">Después de una exhaustiva búsqueda Baldran no logró encontrar ningún tipo de información relevante acerca </w:t>
-      </w:r>
-      <w:r>
-        <w:rPr>
-          <w:rFonts w:eastAsia="Calibri" w:cs="" w:cstheme="minorBidi" w:eastAsiaTheme="minorHAnsi"/>
-          <w:color w:val="auto"/>
-          <w:kern w:val="0"/>
-          <w:sz w:val="28"/>
-          <w:szCs w:val="28"/>
-          <w:u w:val="none"/>
-          <w:lang w:val="es-ES" w:eastAsia="en-US" w:bidi="ar-SA"/>
-        </w:rPr>
-        <w:t xml:space="preserve">los hombres de Cinnabar que durante mucho tiempo lucharon contra los dragones. Sin embargo encontró unos documentos acerca de una raza de elfos que durante mucho tiempo estuvieron asentados en Coven. A Baldran le pareció extraño nunca haber oído hablar de dichos elfos teniendo en cuenta la de veces que había estado en Coven y sus alrededores. Siguió leyendo el documento y al parecer estos elfos fueron, y seguramente actualmente lo siguen siendo, los mejores practicantes de magia defensiva que conoció esta tierra conocida. Según este escrito el nombre que se les dio a los elfos fue el de Renorian. </w:t>
-      </w:r>
-    </w:p>
-    <w:p>
-      <w:pPr>
-        <w:pStyle w:val="Normal"/>
-        <w:spacing w:lineRule="auto" w:line="240" w:before="0" w:after="160"/>
-        <w:jc w:val="left"/>
-        <w:rPr>
-          <w:rFonts w:eastAsia="Calibri" w:cs="" w:cstheme="minorBidi" w:eastAsiaTheme="minorHAnsi"/>
-          <w:color w:val="auto"/>
-          <w:kern w:val="0"/>
-          <w:sz w:val="28"/>
-          <w:szCs w:val="28"/>
-          <w:u w:val="none"/>
-          <w:lang w:val="es-ES" w:eastAsia="en-US" w:bidi="ar-SA"/>
-        </w:rPr>
-      </w:pPr>
-      <w:r>
-        <w:rPr/>
-      </w:r>
-    </w:p>
-    <w:p>
-      <w:pPr>
-        <w:pStyle w:val="Normal"/>
-        <w:spacing w:lineRule="auto" w:line="240" w:before="0" w:after="160"/>
-        <w:jc w:val="left"/>
-        <w:rPr/>
-      </w:pPr>
-      <w:r>
-        <w:rPr>
-          <w:rFonts w:eastAsia="Calibri" w:cs="" w:cstheme="minorBidi" w:eastAsiaTheme="minorHAnsi"/>
-          <w:color w:val="auto"/>
-          <w:kern w:val="0"/>
-          <w:sz w:val="28"/>
-          <w:szCs w:val="28"/>
-          <w:u w:val="none"/>
-          <w:lang w:val="es-ES" w:eastAsia="en-US" w:bidi="ar-SA"/>
-        </w:rPr>
-        <w:t>Fue una raza que f</w:t>
-      </w:r>
-      <w:r>
-        <w:rPr>
-          <w:rFonts w:eastAsia="Calibri" w:cs="" w:cstheme="minorBidi" w:eastAsiaTheme="minorHAnsi"/>
-          <w:color w:val="auto"/>
-          <w:kern w:val="0"/>
-          <w:sz w:val="28"/>
-          <w:szCs w:val="28"/>
-          <w:u w:val="none"/>
-          <w:lang w:val="es-ES" w:eastAsia="en-US" w:bidi="ar-SA"/>
-        </w:rPr>
-        <w:t xml:space="preserve">ueron atacados y que de la noche a la mañana desapareció sin dejar rastro. Después de haber leído esto Baldran s3e replanteó bscar a estos elfos y cambiar de forma drástica sus planes pero decidió seguir buscando a esos hombres de antaño y encontrar a alguien que supiera de ellos. </w:t>
-      </w:r>
-    </w:p>
-    <w:p>
-      <w:pPr>
-        <w:pStyle w:val="Normal"/>
-        <w:spacing w:lineRule="auto" w:line="240" w:before="0" w:after="160"/>
-        <w:jc w:val="left"/>
-        <w:rPr>
-          <w:rFonts w:eastAsia="Calibri" w:cs="" w:cstheme="minorBidi" w:eastAsiaTheme="minorHAnsi"/>
-          <w:color w:val="auto"/>
-          <w:kern w:val="0"/>
-          <w:sz w:val="28"/>
-          <w:szCs w:val="28"/>
-          <w:u w:val="none"/>
-          <w:lang w:val="es-ES" w:eastAsia="en-US" w:bidi="ar-SA"/>
-        </w:rPr>
-      </w:pPr>
-      <w:r>
-        <w:rPr/>
-      </w:r>
-    </w:p>
-    <w:p>
-      <w:pPr>
-        <w:pStyle w:val="Normal"/>
-        <w:spacing w:lineRule="auto" w:line="240" w:before="0" w:after="160"/>
-        <w:jc w:val="left"/>
-        <w:rPr/>
-      </w:pPr>
-      <w:r>
-        <w:rPr>
-          <w:rFonts w:eastAsia="Calibri" w:cs="" w:cstheme="minorBidi" w:eastAsiaTheme="minorHAnsi"/>
-          <w:color w:val="auto"/>
-          <w:kern w:val="0"/>
-          <w:sz w:val="28"/>
-          <w:szCs w:val="28"/>
-          <w:u w:val="none"/>
-          <w:lang w:val="es-ES" w:eastAsia="en-US" w:bidi="ar-SA"/>
-        </w:rPr>
-        <w:t>Lo que Baldran no sabía sobre esos elfos</w:t>
+        <w:t xml:space="preserve">scar a estos elfos y cambiar de forma drástica sus planes pero decidió seguir buscando a esos hombres de antaño y encontrar a alguien que supiera de ellos. </w:t>
+      </w:r>
+    </w:p>
+    <w:p>
+      <w:pPr>
+        <w:pStyle w:val="Normal"/>
+        <w:spacing w:lineRule="auto" w:line="240" w:before="0" w:after="160"/>
+        <w:jc w:val="left"/>
+        <w:rPr>
+          <w:rFonts w:eastAsia="Calibri" w:cs="" w:cstheme="minorBidi" w:eastAsiaTheme="minorHAnsi"/>
+          <w:color w:val="auto"/>
+          <w:kern w:val="0"/>
+          <w:sz w:val="28"/>
+          <w:szCs w:val="28"/>
+          <w:u w:val="none"/>
+          <w:lang w:val="es-ES" w:eastAsia="en-US" w:bidi="ar-SA"/>
+        </w:rPr>
+      </w:pPr>
+      <w:r>
+        <w:rPr>
+          <w:rFonts w:eastAsia="Calibri" w:cs="" w:cstheme="minorBidi" w:eastAsiaTheme="minorHAnsi"/>
+          <w:color w:val="auto"/>
+          <w:kern w:val="0"/>
+          <w:sz w:val="28"/>
+          <w:szCs w:val="28"/>
+          <w:u w:val="none"/>
+          <w:lang w:val="es-ES" w:eastAsia="en-US" w:bidi="ar-SA"/>
+        </w:rPr>
+      </w:r>
+    </w:p>
+    <w:p>
+      <w:pPr>
+        <w:pStyle w:val="Normal"/>
+        <w:spacing w:lineRule="auto" w:line="240" w:before="0" w:after="160"/>
+        <w:jc w:val="left"/>
+        <w:rPr/>
+      </w:pPr>
+      <w:r>
+        <w:rPr>
+          <w:rFonts w:eastAsia="Calibri" w:cs="" w:cstheme="minorBidi" w:eastAsiaTheme="minorHAnsi"/>
+          <w:color w:val="auto"/>
+          <w:kern w:val="0"/>
+          <w:sz w:val="28"/>
+          <w:szCs w:val="28"/>
+          <w:u w:val="none"/>
+          <w:lang w:val="es-ES" w:eastAsia="en-US" w:bidi="ar-SA"/>
+        </w:rPr>
+        <w:t xml:space="preserve">Lo que Baldran no sabía sobre esos elfos que ellos son, actualmente, los únicos que han peleado contra los dragones y han conseguido repelerlos con éxito. Algo que </w:t>
+      </w:r>
+      <w:r>
+        <w:rPr>
+          <w:rFonts w:eastAsia="Calibri" w:cs="" w:cstheme="minorBidi" w:eastAsiaTheme="minorHAnsi"/>
+          <w:color w:val="auto"/>
+          <w:kern w:val="0"/>
+          <w:sz w:val="28"/>
+          <w:szCs w:val="28"/>
+          <w:u w:val="none"/>
+          <w:lang w:val="es-ES" w:eastAsia="en-US" w:bidi="ar-SA"/>
+        </w:rPr>
+        <w:t>cuando lo llegara a descubrir se dispondría a buscarlos.</w:t>
       </w:r>
       <w:r>
         <w:rPr>
@@ -4546,18 +4494,6 @@
           <w:lang w:val="es-ES" w:eastAsia="en-US" w:bidi="ar-SA"/>
         </w:rPr>
         <w:t xml:space="preserve"> </w:t>
-      </w:r>
-      <w:r>
-        <w:rPr>
-          <w:rFonts w:eastAsia="Calibri" w:cs="" w:cstheme="minorBidi" w:eastAsiaTheme="minorHAnsi"/>
-          <w:color w:val="auto"/>
-          <w:kern w:val="0"/>
-          <w:sz w:val="28"/>
-          <w:szCs w:val="28"/>
-          <w:u w:val="none"/>
-          <w:lang w:val="es-ES" w:eastAsia="en-US" w:bidi="ar-SA"/>
-        </w:rPr>
-        <w:t xml:space="preserve">que ellos son, actualmente, los únicos que han peleado contra los dragones y han conseguido repelerlos con éxito. Algo que al descubrirlo más adelante los buscara. </w:t>
       </w:r>
     </w:p>
     <w:sectPr>

</xml_diff>